<commit_message>
created pdetest.m to use pdetool in matlab to verify code solution, geometry and BCs set but solver is throwing errors
</commit_message>
<xml_diff>
--- a/doc/finalreport.docx
+++ b/doc/finalreport.docx
@@ -5,7 +5,7 @@
     <w:p>
       <w:pPr>
         <w:spacing w:line="360" w:lineRule="auto"/>
-        <w:ind w:firstLine="720"/>
+        <w:jc w:val="both"/>
       </w:pPr>
       <w:r>
         <w:t>This project entails the representation of the Helmholtz Equation in two dimensions using numerical methods in MATLAB. Boundary conditions, domain limits, and constant parameters are prescribed in the assignment. The Gauss-Seidel/Liebmann method with and without relaxation is used to represent the equation.</w:t>
@@ -16,7 +16,18 @@
         <w:spacing w:line="360" w:lineRule="auto"/>
       </w:pPr>
       <w:r>
-        <w:tab/>
+        <w:rPr>
+          <w:u w:val="single"/>
+        </w:rPr>
+        <w:t>MATHEMATICAL FORMULATION</w:t>
+      </w:r>
+    </w:p>
+    <w:p>
+      <w:pPr>
+        <w:spacing w:line="360" w:lineRule="auto"/>
+        <w:jc w:val="both"/>
+      </w:pPr>
+      <w:r>
         <w:t>The Helmholtz equation is an elliptic partial differential equation of the second order with respect to the spatial variables. It is similar to the Poisson equation but includes an additional output term</w:t>
       </w:r>
       <w:r>
@@ -1650,6 +1661,17 @@
         <w:spacing w:line="360" w:lineRule="auto"/>
       </w:pPr>
       <w:r>
+        <w:rPr>
+          <w:u w:val="single"/>
+        </w:rPr>
+        <w:t>DISCRETIZATION</w:t>
+      </w:r>
+    </w:p>
+    <w:p>
+      <w:pPr>
+        <w:spacing w:line="360" w:lineRule="auto"/>
+      </w:pPr>
+      <w:r>
         <w:t>For the discretization of this PDE, the centered difference formula is used, where</w:t>
       </w:r>
     </w:p>
@@ -1864,21 +1886,7 @@
                     <w:rFonts w:ascii="Cambria Math" w:hAnsi="Cambria Math"/>
                     <w:sz w:val="28"/>
                   </w:rPr>
-                  <m:t>i</m:t>
-                </m:r>
-                <m:r>
-                  <w:rPr>
-                    <w:rFonts w:ascii="Cambria Math" w:hAnsi="Cambria Math"/>
-                    <w:sz w:val="28"/>
-                  </w:rPr>
-                  <m:t>-1,</m:t>
-                </m:r>
-                <m:r>
-                  <w:rPr>
-                    <w:rFonts w:ascii="Cambria Math" w:hAnsi="Cambria Math"/>
-                    <w:sz w:val="28"/>
-                  </w:rPr>
-                  <m:t>j</m:t>
+                  <m:t>i-1,j</m:t>
                 </m:r>
               </m:sub>
             </m:sSub>
@@ -2077,14 +2085,7 @@
                     <w:rFonts w:ascii="Cambria Math" w:hAnsi="Cambria Math"/>
                     <w:sz w:val="28"/>
                   </w:rPr>
-                  <m:t>i,j</m:t>
-                </m:r>
-                <m:r>
-                  <w:rPr>
-                    <w:rFonts w:ascii="Cambria Math" w:hAnsi="Cambria Math"/>
-                    <w:sz w:val="28"/>
-                  </w:rPr>
-                  <m:t>+1</m:t>
+                  <m:t>i,j+1</m:t>
                 </m:r>
               </m:sub>
             </m:sSub>
@@ -2695,7 +2696,6 @@
         <w:rPr>
           <w:rFonts w:eastAsiaTheme="minorEastAsia"/>
         </w:rPr>
-        <w:lastRenderedPageBreak/>
         <w:t xml:space="preserve">Solving for </w:t>
       </w:r>
       <m:oMath>
@@ -3582,11 +3582,121 @@
       <w:r>
         <w:t xml:space="preserve"> for the use of the discretized formula at the edge of the domain.</w:t>
       </w:r>
+    </w:p>
+    <w:p>
+      <w:pPr>
+        <w:spacing w:line="360" w:lineRule="auto"/>
+        <w:rPr>
+          <w:u w:val="single"/>
+        </w:rPr>
+      </w:pPr>
+      <w:r>
+        <w:rPr>
+          <w:u w:val="single"/>
+        </w:rPr>
+        <w:t>MACHINE TECHNICAL SPECIFICATIONS</w:t>
+      </w:r>
+    </w:p>
+    <w:p>
+      <w:pPr>
+        <w:spacing w:line="360" w:lineRule="auto"/>
+      </w:pPr>
+      <w:r>
+        <w:t>OS: Windows 10 Home 64-bit</w:t>
+      </w:r>
+    </w:p>
+    <w:p>
+      <w:pPr>
+        <w:spacing w:line="360" w:lineRule="auto"/>
+      </w:pPr>
+      <w:r>
+        <w:t xml:space="preserve">CPU: </w:t>
+      </w:r>
+    </w:p>
+    <w:p>
+      <w:pPr>
+        <w:pStyle w:val="ListParagraph"/>
+        <w:numPr>
+          <w:ilvl w:val="0"/>
+          <w:numId w:val="1"/>
+        </w:numPr>
+        <w:spacing w:line="360" w:lineRule="auto"/>
+      </w:pPr>
+      <w:r>
+        <w:t>Intel Ce</w:t>
+      </w:r>
+      <w:r>
+        <w:t>leron N2830 2.16 GHz (Dual-core)</w:t>
+      </w:r>
+    </w:p>
+    <w:p>
+      <w:pPr>
+        <w:pStyle w:val="ListParagraph"/>
+        <w:numPr>
+          <w:ilvl w:val="0"/>
+          <w:numId w:val="1"/>
+        </w:numPr>
+        <w:spacing w:line="360" w:lineRule="auto"/>
+      </w:pPr>
+      <w:r>
+        <w:t>L1 Cache: 2 x 24 KB</w:t>
+      </w:r>
+    </w:p>
+    <w:p>
+      <w:pPr>
+        <w:pStyle w:val="ListParagraph"/>
+        <w:numPr>
+          <w:ilvl w:val="0"/>
+          <w:numId w:val="1"/>
+        </w:numPr>
+        <w:spacing w:line="360" w:lineRule="auto"/>
+      </w:pPr>
+      <w:r>
+        <w:t>L2 Cache 1024 KB</w:t>
+      </w:r>
+    </w:p>
+    <w:p>
+      <w:pPr>
+        <w:spacing w:line="360" w:lineRule="auto"/>
+      </w:pPr>
+      <w:r>
+        <w:t>Memory: 4 GB</w:t>
+      </w:r>
+      <w:r>
+        <w:t xml:space="preserve"> DDR3 800 MHz</w:t>
+      </w:r>
+    </w:p>
+    <w:p>
+      <w:pPr>
+        <w:spacing w:line="360" w:lineRule="auto"/>
+      </w:pPr>
+      <w:r>
+        <w:t>GPU: Intel HD Graphics 2GB VRAM</w:t>
+      </w:r>
+    </w:p>
+    <w:p>
+      <w:pPr>
+        <w:spacing w:line="360" w:lineRule="auto"/>
+      </w:pPr>
+      <w:r>
+        <w:t>Disk: WD Blue 500GB 5400 RPM</w:t>
+      </w:r>
+    </w:p>
+    <w:p>
+      <w:pPr>
+        <w:spacing w:line="360" w:lineRule="auto"/>
+      </w:pPr>
+      <w:r>
+        <w:rPr>
+          <w:u w:val="single"/>
+        </w:rPr>
+        <w:t>RESULTS</w:t>
+      </w:r>
       <w:bookmarkStart w:id="0" w:name="_GoBack"/>
       <w:bookmarkEnd w:id="0"/>
     </w:p>
     <w:sectPr>
-      <w:headerReference w:type="default" r:id="rId6"/>
+      <w:headerReference w:type="default" r:id="rId7"/>
       <w:pgSz w:w="12240" w:h="15840"/>
       <w:pgMar w:top="1440" w:right="1440" w:bottom="1440" w:left="1440" w:header="720" w:footer="720" w:gutter="0"/>
       <w:cols w:space="720"/>
@@ -3655,13 +3765,15 @@
     <w:r>
       <w:t>Dakota Dalton – 1366027</w:t>
     </w:r>
-  </w:p>
-  <w:p>
-    <w:pPr>
-      <w:pStyle w:val="Header"/>
-    </w:pPr>
+    <w:r>
+      <w:tab/>
+    </w:r>
     <w:r>
       <w:t>MECE 5397 – Scientific Computing</w:t>
+    </w:r>
+    <w:r>
+      <w:tab/>
+      <w:t>5/2/2017</w:t>
     </w:r>
   </w:p>
   <w:p>
@@ -3681,9 +3793,131 @@
   <w:p>
     <w:pPr>
       <w:pStyle w:val="Header"/>
+      <w:jc w:val="center"/>
     </w:pPr>
   </w:p>
 </w:hdr>
+</file>
+
+<file path=word/numbering.xml><?xml version="1.0" encoding="utf-8"?>
+<w:numbering xmlns:wpc="http://schemas.microsoft.com/office/word/2010/wordprocessingCanvas" xmlns:mc="http://schemas.openxmlformats.org/markup-compatibility/2006" xmlns:o="urn:schemas-microsoft-com:office:office" xmlns:r="http://schemas.openxmlformats.org/officeDocument/2006/relationships" xmlns:m="http://schemas.openxmlformats.org/officeDocument/2006/math" xmlns:v="urn:schemas-microsoft-com:vml" xmlns:wp14="http://schemas.microsoft.com/office/word/2010/wordprocessingDrawing" xmlns:wp="http://schemas.openxmlformats.org/drawingml/2006/wordprocessingDrawing" xmlns:w10="urn:schemas-microsoft-com:office:word" xmlns:w="http://schemas.openxmlformats.org/wordprocessingml/2006/main" xmlns:w14="http://schemas.microsoft.com/office/word/2010/wordml" xmlns:w15="http://schemas.microsoft.com/office/word/2012/wordml" xmlns:wpg="http://schemas.microsoft.com/office/word/2010/wordprocessingGroup" xmlns:wpi="http://schemas.microsoft.com/office/word/2010/wordprocessingInk" xmlns:wne="http://schemas.microsoft.com/office/word/2006/wordml" xmlns:wps="http://schemas.microsoft.com/office/word/2010/wordprocessingShape" mc:Ignorable="w14 w15 wp14">
+  <w:abstractNum w:abstractNumId="0" w15:restartNumberingAfterBreak="0">
+    <w:nsid w:val="36AC12C8"/>
+    <w:multiLevelType w:val="hybridMultilevel"/>
+    <w:tmpl w:val="5186E89C"/>
+    <w:lvl w:ilvl="0" w:tplc="04090001">
+      <w:start w:val="1"/>
+      <w:numFmt w:val="bullet"/>
+      <w:lvlText w:val=""/>
+      <w:lvlJc w:val="left"/>
+      <w:pPr>
+        <w:ind w:left="720" w:hanging="360"/>
+      </w:pPr>
+      <w:rPr>
+        <w:rFonts w:ascii="Symbol" w:hAnsi="Symbol" w:hint="default"/>
+      </w:rPr>
+    </w:lvl>
+    <w:lvl w:ilvl="1" w:tplc="04090003" w:tentative="1">
+      <w:start w:val="1"/>
+      <w:numFmt w:val="bullet"/>
+      <w:lvlText w:val="o"/>
+      <w:lvlJc w:val="left"/>
+      <w:pPr>
+        <w:ind w:left="1440" w:hanging="360"/>
+      </w:pPr>
+      <w:rPr>
+        <w:rFonts w:ascii="Courier New" w:hAnsi="Courier New" w:cs="Courier New" w:hint="default"/>
+      </w:rPr>
+    </w:lvl>
+    <w:lvl w:ilvl="2" w:tplc="04090005" w:tentative="1">
+      <w:start w:val="1"/>
+      <w:numFmt w:val="bullet"/>
+      <w:lvlText w:val=""/>
+      <w:lvlJc w:val="left"/>
+      <w:pPr>
+        <w:ind w:left="2160" w:hanging="360"/>
+      </w:pPr>
+      <w:rPr>
+        <w:rFonts w:ascii="Wingdings" w:hAnsi="Wingdings" w:hint="default"/>
+      </w:rPr>
+    </w:lvl>
+    <w:lvl w:ilvl="3" w:tplc="04090001" w:tentative="1">
+      <w:start w:val="1"/>
+      <w:numFmt w:val="bullet"/>
+      <w:lvlText w:val=""/>
+      <w:lvlJc w:val="left"/>
+      <w:pPr>
+        <w:ind w:left="2880" w:hanging="360"/>
+      </w:pPr>
+      <w:rPr>
+        <w:rFonts w:ascii="Symbol" w:hAnsi="Symbol" w:hint="default"/>
+      </w:rPr>
+    </w:lvl>
+    <w:lvl w:ilvl="4" w:tplc="04090003" w:tentative="1">
+      <w:start w:val="1"/>
+      <w:numFmt w:val="bullet"/>
+      <w:lvlText w:val="o"/>
+      <w:lvlJc w:val="left"/>
+      <w:pPr>
+        <w:ind w:left="3600" w:hanging="360"/>
+      </w:pPr>
+      <w:rPr>
+        <w:rFonts w:ascii="Courier New" w:hAnsi="Courier New" w:cs="Courier New" w:hint="default"/>
+      </w:rPr>
+    </w:lvl>
+    <w:lvl w:ilvl="5" w:tplc="04090005" w:tentative="1">
+      <w:start w:val="1"/>
+      <w:numFmt w:val="bullet"/>
+      <w:lvlText w:val=""/>
+      <w:lvlJc w:val="left"/>
+      <w:pPr>
+        <w:ind w:left="4320" w:hanging="360"/>
+      </w:pPr>
+      <w:rPr>
+        <w:rFonts w:ascii="Wingdings" w:hAnsi="Wingdings" w:hint="default"/>
+      </w:rPr>
+    </w:lvl>
+    <w:lvl w:ilvl="6" w:tplc="04090001" w:tentative="1">
+      <w:start w:val="1"/>
+      <w:numFmt w:val="bullet"/>
+      <w:lvlText w:val=""/>
+      <w:lvlJc w:val="left"/>
+      <w:pPr>
+        <w:ind w:left="5040" w:hanging="360"/>
+      </w:pPr>
+      <w:rPr>
+        <w:rFonts w:ascii="Symbol" w:hAnsi="Symbol" w:hint="default"/>
+      </w:rPr>
+    </w:lvl>
+    <w:lvl w:ilvl="7" w:tplc="04090003" w:tentative="1">
+      <w:start w:val="1"/>
+      <w:numFmt w:val="bullet"/>
+      <w:lvlText w:val="o"/>
+      <w:lvlJc w:val="left"/>
+      <w:pPr>
+        <w:ind w:left="5760" w:hanging="360"/>
+      </w:pPr>
+      <w:rPr>
+        <w:rFonts w:ascii="Courier New" w:hAnsi="Courier New" w:cs="Courier New" w:hint="default"/>
+      </w:rPr>
+    </w:lvl>
+    <w:lvl w:ilvl="8" w:tplc="04090005" w:tentative="1">
+      <w:start w:val="1"/>
+      <w:numFmt w:val="bullet"/>
+      <w:lvlText w:val=""/>
+      <w:lvlJc w:val="left"/>
+      <w:pPr>
+        <w:ind w:left="6480" w:hanging="360"/>
+      </w:pPr>
+      <w:rPr>
+        <w:rFonts w:ascii="Wingdings" w:hAnsi="Wingdings" w:hint="default"/>
+      </w:rPr>
+    </w:lvl>
+  </w:abstractNum>
+  <w:num w:numId="1">
+    <w:abstractNumId w:val="0"/>
+  </w:num>
+</w:numbering>
 </file>
 
 <file path=word/styles.xml><?xml version="1.0" encoding="utf-8"?>

</xml_diff>

<commit_message>
included pseudocode in report;
</commit_message>
<xml_diff>
--- a/doc/finalreport.docx
+++ b/doc/finalreport.docx
@@ -3586,6 +3586,470 @@
     <w:p>
       <w:pPr>
         <w:spacing w:line="360" w:lineRule="auto"/>
+      </w:pPr>
+    </w:p>
+    <w:p>
+      <w:pPr>
+        <w:spacing w:line="360" w:lineRule="auto"/>
+        <w:rPr>
+          <w:u w:val="single"/>
+        </w:rPr>
+      </w:pPr>
+      <w:r>
+        <w:rPr>
+          <w:u w:val="single"/>
+        </w:rPr>
+        <w:t>PSEUDOCODE</w:t>
+      </w:r>
+    </w:p>
+    <w:p>
+      <w:pPr>
+        <w:rPr>
+          <w:rFonts w:ascii="Courier New" w:hAnsi="Courier New" w:cs="Courier New"/>
+        </w:rPr>
+      </w:pPr>
+      <w:r>
+        <w:rPr>
+          <w:rFonts w:ascii="Courier New" w:hAnsi="Courier New" w:cs="Courier New"/>
+        </w:rPr>
+        <w:t>Helmholtz</w:t>
+      </w:r>
+    </w:p>
+    <w:p>
+      <w:pPr>
+        <w:rPr>
+          <w:rFonts w:ascii="Courier New" w:hAnsi="Courier New" w:cs="Courier New"/>
+        </w:rPr>
+      </w:pPr>
+      <w:r>
+        <w:rPr>
+          <w:rFonts w:ascii="Courier New" w:hAnsi="Courier New" w:cs="Courier New"/>
+        </w:rPr>
+        <w:t>while error &gt; 0.01</w:t>
+      </w:r>
+    </w:p>
+    <w:p>
+      <w:pPr>
+        <w:rPr>
+          <w:rFonts w:ascii="Courier New" w:hAnsi="Courier New" w:cs="Courier New"/>
+        </w:rPr>
+      </w:pPr>
+    </w:p>
+    <w:p>
+      <w:pPr>
+        <w:rPr>
+          <w:rFonts w:ascii="Courier New" w:hAnsi="Courier New" w:cs="Courier New"/>
+        </w:rPr>
+      </w:pPr>
+      <w:r>
+        <w:rPr>
+          <w:rFonts w:ascii="Courier New" w:hAnsi="Courier New" w:cs="Courier New"/>
+        </w:rPr>
+        <w:tab/>
+        <w:t>uprev = u</w:t>
+      </w:r>
+    </w:p>
+    <w:p>
+      <w:pPr>
+        <w:rPr>
+          <w:rFonts w:ascii="Courier New" w:hAnsi="Courier New" w:cs="Courier New"/>
+        </w:rPr>
+      </w:pPr>
+      <w:r>
+        <w:rPr>
+          <w:rFonts w:ascii="Courier New" w:hAnsi="Courier New" w:cs="Courier New"/>
+        </w:rPr>
+        <w:tab/>
+      </w:r>
+    </w:p>
+    <w:p>
+      <w:pPr>
+        <w:rPr>
+          <w:rFonts w:ascii="Courier New" w:hAnsi="Courier New" w:cs="Courier New"/>
+        </w:rPr>
+      </w:pPr>
+      <w:r>
+        <w:rPr>
+          <w:rFonts w:ascii="Courier New" w:hAnsi="Courier New" w:cs="Courier New"/>
+        </w:rPr>
+        <w:tab/>
+        <w:t>for i = 2:length(x)- 1</w:t>
+      </w:r>
+    </w:p>
+    <w:p>
+      <w:pPr>
+        <w:rPr>
+          <w:rFonts w:ascii="Courier New" w:hAnsi="Courier New" w:cs="Courier New"/>
+        </w:rPr>
+      </w:pPr>
+      <w:r>
+        <w:rPr>
+          <w:rFonts w:ascii="Courier New" w:hAnsi="Courier New" w:cs="Courier New"/>
+        </w:rPr>
+        <w:tab/>
+      </w:r>
+      <w:r>
+        <w:rPr>
+          <w:rFonts w:ascii="Courier New" w:hAnsi="Courier New" w:cs="Courier New"/>
+        </w:rPr>
+        <w:tab/>
+        <w:t>for j = 2:length(y) - 1</w:t>
+      </w:r>
+    </w:p>
+    <w:p>
+      <w:pPr>
+        <w:rPr>
+          <w:rFonts w:ascii="Courier New" w:hAnsi="Courier New" w:cs="Courier New"/>
+        </w:rPr>
+      </w:pPr>
+      <w:r>
+        <w:rPr>
+          <w:rFonts w:ascii="Courier New" w:hAnsi="Courier New" w:cs="Courier New"/>
+        </w:rPr>
+        <w:tab/>
+      </w:r>
+      <w:r>
+        <w:rPr>
+          <w:rFonts w:ascii="Courier New" w:hAnsi="Courier New" w:cs="Courier New"/>
+        </w:rPr>
+        <w:tab/>
+      </w:r>
+      <w:r>
+        <w:rPr>
+          <w:rFonts w:ascii="Courier New" w:hAnsi="Courier New" w:cs="Courier New"/>
+        </w:rPr>
+        <w:tab/>
+      </w:r>
+    </w:p>
+    <w:p>
+      <w:pPr>
+        <w:ind w:left="1440" w:firstLine="720"/>
+        <w:rPr>
+          <w:rFonts w:ascii="Courier New" w:hAnsi="Courier New" w:cs="Courier New"/>
+        </w:rPr>
+      </w:pPr>
+      <w:r>
+        <w:rPr>
+          <w:rFonts w:ascii="Courier New" w:hAnsi="Courier New" w:cs="Courier New"/>
+        </w:rPr>
+        <w:t>u(i,j) = [u(i</w:t>
+      </w:r>
+      <w:r>
+        <w:rPr>
+          <w:rFonts w:ascii="Courier New" w:hAnsi="Courier New" w:cs="Courier New"/>
+        </w:rPr>
+        <w:t>+1,</w:t>
+      </w:r>
+      <w:r>
+        <w:rPr>
+          <w:rFonts w:ascii="Courier New" w:hAnsi="Courier New" w:cs="Courier New"/>
+        </w:rPr>
+        <w:t>j</w:t>
+      </w:r>
+      <w:r>
+        <w:rPr>
+          <w:rFonts w:ascii="Courier New" w:hAnsi="Courier New" w:cs="Courier New"/>
+        </w:rPr>
+        <w:t>) + u(</w:t>
+      </w:r>
+      <w:r>
+        <w:rPr>
+          <w:rFonts w:ascii="Courier New" w:hAnsi="Courier New" w:cs="Courier New"/>
+        </w:rPr>
+        <w:t>i-1,j</w:t>
+      </w:r>
+      <w:r>
+        <w:rPr>
+          <w:rFonts w:ascii="Courier New" w:hAnsi="Courier New" w:cs="Courier New"/>
+        </w:rPr>
+        <w:t>) + u(</w:t>
+      </w:r>
+      <w:r>
+        <w:rPr>
+          <w:rFonts w:ascii="Courier New" w:hAnsi="Courier New" w:cs="Courier New"/>
+        </w:rPr>
+        <w:t>i,j</w:t>
+      </w:r>
+      <w:r>
+        <w:rPr>
+          <w:rFonts w:ascii="Courier New" w:hAnsi="Courier New" w:cs="Courier New"/>
+        </w:rPr>
+        <w:t>+1) + u(</w:t>
+      </w:r>
+      <w:r>
+        <w:rPr>
+          <w:rFonts w:ascii="Courier New" w:hAnsi="Courier New" w:cs="Courier New"/>
+        </w:rPr>
+        <w:t>i</w:t>
+      </w:r>
+      <w:r>
+        <w:rPr>
+          <w:rFonts w:ascii="Courier New" w:hAnsi="Courier New" w:cs="Courier New"/>
+        </w:rPr>
+        <w:t>,</w:t>
+      </w:r>
+      <w:r>
+        <w:rPr>
+          <w:rFonts w:ascii="Courier New" w:hAnsi="Courier New" w:cs="Courier New"/>
+        </w:rPr>
+        <w:t>j-1)</w:t>
+      </w:r>
+    </w:p>
+    <w:p>
+      <w:pPr>
+        <w:pStyle w:val="ListParagraph"/>
+        <w:numPr>
+          <w:ilvl w:val="0"/>
+          <w:numId w:val="2"/>
+        </w:numPr>
+        <w:rPr>
+          <w:rFonts w:ascii="Courier New" w:hAnsi="Courier New" w:cs="Courier New"/>
+        </w:rPr>
+      </w:pPr>
+      <w:r>
+        <w:rPr>
+          <w:rFonts w:ascii="Courier New" w:hAnsi="Courier New" w:cs="Courier New"/>
+        </w:rPr>
+        <w:t xml:space="preserve">Δ^2 * F(i,j)] / (4 - </w:t>
+      </w:r>
+      <w:r>
+        <w:rPr>
+          <w:rFonts w:ascii="Courier New" w:hAnsi="Courier New" w:cs="Courier New"/>
+        </w:rPr>
+        <w:t>Δ^2</w:t>
+      </w:r>
+      <w:r>
+        <w:rPr>
+          <w:rFonts w:ascii="Courier New" w:hAnsi="Courier New" w:cs="Courier New"/>
+        </w:rPr>
+        <w:t xml:space="preserve"> * Λ</w:t>
+      </w:r>
+      <w:r>
+        <w:rPr>
+          <w:rFonts w:ascii="Courier New" w:hAnsi="Courier New" w:cs="Courier New"/>
+        </w:rPr>
+        <w:t>)</w:t>
+      </w:r>
+    </w:p>
+    <w:p>
+      <w:pPr>
+        <w:ind w:left="1440"/>
+        <w:rPr>
+          <w:rFonts w:ascii="Courier New" w:hAnsi="Courier New" w:cs="Courier New"/>
+        </w:rPr>
+      </w:pPr>
+      <w:r>
+        <w:rPr>
+          <w:rFonts w:ascii="Courier New" w:hAnsi="Courier New" w:cs="Courier New"/>
+        </w:rPr>
+        <w:t>end</w:t>
+      </w:r>
+    </w:p>
+    <w:p>
+      <w:pPr>
+        <w:ind w:left="1440"/>
+        <w:rPr>
+          <w:rFonts w:ascii="Courier New" w:hAnsi="Courier New" w:cs="Courier New"/>
+        </w:rPr>
+      </w:pPr>
+    </w:p>
+    <w:p>
+      <w:pPr>
+        <w:ind w:left="1440"/>
+        <w:rPr>
+          <w:rFonts w:ascii="Courier New" w:hAnsi="Courier New" w:cs="Courier New"/>
+        </w:rPr>
+      </w:pPr>
+      <w:r>
+        <w:rPr>
+          <w:rFonts w:ascii="Courier New" w:hAnsi="Courier New" w:cs="Courier New"/>
+        </w:rPr>
+        <w:t>u(i,end) = [</w:t>
+      </w:r>
+      <w:r>
+        <w:rPr>
+          <w:rFonts w:ascii="Courier New" w:hAnsi="Courier New" w:cs="Courier New"/>
+        </w:rPr>
+        <w:t xml:space="preserve">2 * u(i,end-1) + u(i+1,end) + u(i-1,end) </w:t>
+      </w:r>
+    </w:p>
+    <w:p>
+      <w:pPr>
+        <w:rPr>
+          <w:rFonts w:ascii="Courier New" w:hAnsi="Courier New" w:cs="Courier New"/>
+        </w:rPr>
+      </w:pPr>
+      <w:r>
+        <w:rPr>
+          <w:rFonts w:ascii="Courier New" w:hAnsi="Courier New" w:cs="Courier New"/>
+        </w:rPr>
+        <w:t xml:space="preserve">                        - </w:t>
+      </w:r>
+      <w:r>
+        <w:rPr>
+          <w:rFonts w:ascii="Courier New" w:hAnsi="Courier New" w:cs="Courier New"/>
+        </w:rPr>
+        <w:t xml:space="preserve">Δ^2 </w:t>
+      </w:r>
+      <w:r>
+        <w:rPr>
+          <w:rFonts w:ascii="Courier New" w:hAnsi="Courier New" w:cs="Courier New"/>
+        </w:rPr>
+        <w:t>* F(i,end)]</w:t>
+      </w:r>
+      <w:r>
+        <w:rPr>
+          <w:rFonts w:ascii="Courier New" w:hAnsi="Courier New" w:cs="Courier New"/>
+        </w:rPr>
+        <w:t xml:space="preserve"> </w:t>
+      </w:r>
+      <w:r>
+        <w:rPr>
+          <w:rFonts w:ascii="Courier New" w:hAnsi="Courier New" w:cs="Courier New"/>
+        </w:rPr>
+        <w:t>/ (4 - Δ^2 * Λ)</w:t>
+      </w:r>
+    </w:p>
+    <w:p>
+      <w:pPr>
+        <w:rPr>
+          <w:rFonts w:ascii="Courier New" w:hAnsi="Courier New" w:cs="Courier New"/>
+        </w:rPr>
+      </w:pPr>
+      <w:r>
+        <w:rPr>
+          <w:rFonts w:ascii="Courier New" w:hAnsi="Courier New" w:cs="Courier New"/>
+        </w:rPr>
+        <w:tab/>
+        <w:t>end</w:t>
+      </w:r>
+    </w:p>
+    <w:p>
+      <w:pPr>
+        <w:rPr>
+          <w:rFonts w:ascii="Courier New" w:hAnsi="Courier New" w:cs="Courier New"/>
+        </w:rPr>
+      </w:pPr>
+      <w:r>
+        <w:rPr>
+          <w:rFonts w:ascii="Courier New" w:hAnsi="Courier New" w:cs="Courier New"/>
+        </w:rPr>
+        <w:tab/>
+      </w:r>
+    </w:p>
+    <w:p>
+      <w:pPr>
+        <w:rPr>
+          <w:rFonts w:ascii="Courier New" w:eastAsiaTheme="minorEastAsia" w:hAnsi="Courier New" w:cs="Courier New"/>
+        </w:rPr>
+      </w:pPr>
+      <w:r>
+        <w:rPr>
+          <w:rFonts w:ascii="Courier New" w:hAnsi="Courier New" w:cs="Courier New"/>
+        </w:rPr>
+        <w:tab/>
+        <w:t xml:space="preserve">error = </w:t>
+      </w:r>
+      <m:oMath>
+        <m:sSub>
+          <m:sSubPr>
+            <m:ctrlPr>
+              <w:rPr>
+                <w:rFonts w:ascii="Cambria Math" w:hAnsi="Cambria Math" w:cs="Courier New"/>
+                <w:i/>
+              </w:rPr>
+            </m:ctrlPr>
+          </m:sSubPr>
+          <m:e>
+            <m:d>
+              <m:dPr>
+                <m:begChr m:val="|"/>
+                <m:endChr m:val="|"/>
+                <m:ctrlPr>
+                  <w:rPr>
+                    <w:rFonts w:ascii="Cambria Math" w:hAnsi="Cambria Math" w:cs="Courier New"/>
+                    <w:i/>
+                  </w:rPr>
+                </m:ctrlPr>
+              </m:dPr>
+              <m:e>
+                <m:d>
+                  <m:dPr>
+                    <m:begChr m:val="|"/>
+                    <m:endChr m:val="|"/>
+                    <m:ctrlPr>
+                      <w:rPr>
+                        <w:rFonts w:ascii="Cambria Math" w:hAnsi="Cambria Math" w:cs="Courier New"/>
+                        <w:i/>
+                      </w:rPr>
+                    </m:ctrlPr>
+                  </m:dPr>
+                  <m:e>
+                    <m:f>
+                      <m:fPr>
+                        <m:ctrlPr>
+                          <w:rPr>
+                            <w:rFonts w:ascii="Cambria Math" w:hAnsi="Cambria Math" w:cs="Courier New"/>
+                            <w:i/>
+                          </w:rPr>
+                        </m:ctrlPr>
+                      </m:fPr>
+                      <m:num>
+                        <m:r>
+                          <w:rPr>
+                            <w:rFonts w:ascii="Cambria Math" w:hAnsi="Cambria Math" w:cs="Courier New"/>
+                          </w:rPr>
+                          <m:t>u-uprev</m:t>
+                        </m:r>
+                      </m:num>
+                      <m:den>
+                        <m:r>
+                          <w:rPr>
+                            <w:rFonts w:ascii="Cambria Math" w:hAnsi="Cambria Math" w:cs="Courier New"/>
+                          </w:rPr>
+                          <m:t>u</m:t>
+                        </m:r>
+                      </m:den>
+                    </m:f>
+                  </m:e>
+                </m:d>
+              </m:e>
+            </m:d>
+          </m:e>
+          <m:sub>
+            <m:r>
+              <w:rPr>
+                <w:rFonts w:ascii="Cambria Math" w:hAnsi="Cambria Math" w:cs="Courier New"/>
+              </w:rPr>
+              <m:t>∞</m:t>
+            </m:r>
+          </m:sub>
+        </m:sSub>
+      </m:oMath>
+    </w:p>
+    <w:p>
+      <w:pPr>
+        <w:rPr>
+          <w:rFonts w:ascii="Courier New" w:hAnsi="Courier New" w:cs="Courier New"/>
+        </w:rPr>
+      </w:pPr>
+      <w:r>
+        <w:rPr>
+          <w:rFonts w:ascii="Courier New" w:eastAsiaTheme="minorEastAsia" w:hAnsi="Courier New" w:cs="Courier New"/>
+        </w:rPr>
+        <w:t>end</w:t>
+      </w:r>
+    </w:p>
+    <w:p>
+      <w:pPr>
+        <w:rPr>
+          <w:rFonts w:ascii="Courier New" w:hAnsi="Courier New" w:cs="Courier New"/>
+        </w:rPr>
+      </w:pPr>
+    </w:p>
+    <w:p>
+      <w:pPr>
+        <w:spacing w:line="360" w:lineRule="auto"/>
         <w:rPr>
           <w:u w:val="single"/>
         </w:rPr>
@@ -3686,14 +4150,19 @@
       <w:pPr>
         <w:spacing w:line="360" w:lineRule="auto"/>
       </w:pPr>
-      <w:r>
-        <w:rPr>
-          <w:u w:val="single"/>
-        </w:rPr>
-        <w:t>RESULTS</w:t>
-      </w:r>
       <w:bookmarkStart w:id="0" w:name="_GoBack"/>
       <w:bookmarkEnd w:id="0"/>
+    </w:p>
+    <w:p>
+      <w:pPr>
+        <w:spacing w:line="360" w:lineRule="auto"/>
+      </w:pPr>
+      <w:r>
+        <w:rPr>
+          <w:u w:val="single"/>
+        </w:rPr>
+        <w:t>RESULTS</w:t>
+      </w:r>
     </w:p>
     <w:sectPr>
       <w:headerReference w:type="default" r:id="rId7"/>
@@ -3710,9 +4179,6 @@
 <w:endnotes xmlns:wpc="http://schemas.microsoft.com/office/word/2010/wordprocessingCanvas" xmlns:mc="http://schemas.openxmlformats.org/markup-compatibility/2006" xmlns:o="urn:schemas-microsoft-com:office:office" xmlns:r="http://schemas.openxmlformats.org/officeDocument/2006/relationships" xmlns:m="http://schemas.openxmlformats.org/officeDocument/2006/math" xmlns:v="urn:schemas-microsoft-com:vml" xmlns:wp14="http://schemas.microsoft.com/office/word/2010/wordprocessingDrawing" xmlns:wp="http://schemas.openxmlformats.org/drawingml/2006/wordprocessingDrawing" xmlns:w10="urn:schemas-microsoft-com:office:word" xmlns:w="http://schemas.openxmlformats.org/wordprocessingml/2006/main" xmlns:w14="http://schemas.microsoft.com/office/word/2010/wordml" xmlns:w15="http://schemas.microsoft.com/office/word/2012/wordml" xmlns:wpg="http://schemas.microsoft.com/office/word/2010/wordprocessingGroup" xmlns:wpi="http://schemas.microsoft.com/office/word/2010/wordprocessingInk" xmlns:wne="http://schemas.microsoft.com/office/word/2006/wordml" xmlns:wps="http://schemas.microsoft.com/office/word/2010/wordprocessingShape" mc:Ignorable="w14 w15 wp14">
   <w:endnote w:type="separator" w:id="-1">
     <w:p>
-      <w:pPr>
-        <w:spacing w:after="0"/>
-      </w:pPr>
       <w:r>
         <w:separator/>
       </w:r>
@@ -3720,9 +4186,6 @@
   </w:endnote>
   <w:endnote w:type="continuationSeparator" w:id="0">
     <w:p>
-      <w:pPr>
-        <w:spacing w:after="0"/>
-      </w:pPr>
       <w:r>
         <w:continuationSeparator/>
       </w:r>
@@ -3735,9 +4198,6 @@
 <w:footnotes xmlns:wpc="http://schemas.microsoft.com/office/word/2010/wordprocessingCanvas" xmlns:mc="http://schemas.openxmlformats.org/markup-compatibility/2006" xmlns:o="urn:schemas-microsoft-com:office:office" xmlns:r="http://schemas.openxmlformats.org/officeDocument/2006/relationships" xmlns:m="http://schemas.openxmlformats.org/officeDocument/2006/math" xmlns:v="urn:schemas-microsoft-com:vml" xmlns:wp14="http://schemas.microsoft.com/office/word/2010/wordprocessingDrawing" xmlns:wp="http://schemas.openxmlformats.org/drawingml/2006/wordprocessingDrawing" xmlns:w10="urn:schemas-microsoft-com:office:word" xmlns:w="http://schemas.openxmlformats.org/wordprocessingml/2006/main" xmlns:w14="http://schemas.microsoft.com/office/word/2010/wordml" xmlns:w15="http://schemas.microsoft.com/office/word/2012/wordml" xmlns:wpg="http://schemas.microsoft.com/office/word/2010/wordprocessingGroup" xmlns:wpi="http://schemas.microsoft.com/office/word/2010/wordprocessingInk" xmlns:wne="http://schemas.microsoft.com/office/word/2006/wordml" xmlns:wps="http://schemas.microsoft.com/office/word/2010/wordprocessingShape" mc:Ignorable="w14 w15 wp14">
   <w:footnote w:type="separator" w:id="-1">
     <w:p>
-      <w:pPr>
-        <w:spacing w:after="0"/>
-      </w:pPr>
       <w:r>
         <w:separator/>
       </w:r>
@@ -3745,9 +4205,6 @@
   </w:footnote>
   <w:footnote w:type="continuationSeparator" w:id="0">
     <w:p>
-      <w:pPr>
-        <w:spacing w:after="0"/>
-      </w:pPr>
       <w:r>
         <w:continuationSeparator/>
       </w:r>
@@ -3773,7 +4230,13 @@
     </w:r>
     <w:r>
       <w:tab/>
-      <w:t>5/2/2017</w:t>
+      <w:t>5/</w:t>
+    </w:r>
+    <w:r>
+      <w:t>5</w:t>
+    </w:r>
+    <w:r>
+      <w:t>/2017</w:t>
     </w:r>
   </w:p>
   <w:p>
@@ -3802,6 +4265,118 @@
 <file path=word/numbering.xml><?xml version="1.0" encoding="utf-8"?>
 <w:numbering xmlns:wpc="http://schemas.microsoft.com/office/word/2010/wordprocessingCanvas" xmlns:mc="http://schemas.openxmlformats.org/markup-compatibility/2006" xmlns:o="urn:schemas-microsoft-com:office:office" xmlns:r="http://schemas.openxmlformats.org/officeDocument/2006/relationships" xmlns:m="http://schemas.openxmlformats.org/officeDocument/2006/math" xmlns:v="urn:schemas-microsoft-com:vml" xmlns:wp14="http://schemas.microsoft.com/office/word/2010/wordprocessingDrawing" xmlns:wp="http://schemas.openxmlformats.org/drawingml/2006/wordprocessingDrawing" xmlns:w10="urn:schemas-microsoft-com:office:word" xmlns:w="http://schemas.openxmlformats.org/wordprocessingml/2006/main" xmlns:w14="http://schemas.microsoft.com/office/word/2010/wordml" xmlns:w15="http://schemas.microsoft.com/office/word/2012/wordml" xmlns:wpg="http://schemas.microsoft.com/office/word/2010/wordprocessingGroup" xmlns:wpi="http://schemas.microsoft.com/office/word/2010/wordprocessingInk" xmlns:wne="http://schemas.microsoft.com/office/word/2006/wordml" xmlns:wps="http://schemas.microsoft.com/office/word/2010/wordprocessingShape" mc:Ignorable="w14 w15 wp14">
   <w:abstractNum w:abstractNumId="0" w15:restartNumberingAfterBreak="0">
+    <w:nsid w:val="099718FE"/>
+    <w:multiLevelType w:val="hybridMultilevel"/>
+    <w:tmpl w:val="3D066EF6"/>
+    <w:lvl w:ilvl="0" w:tplc="0ED8B9EC">
+      <w:numFmt w:val="bullet"/>
+      <w:lvlText w:val="-"/>
+      <w:lvlJc w:val="left"/>
+      <w:pPr>
+        <w:ind w:left="3780" w:hanging="360"/>
+      </w:pPr>
+      <w:rPr>
+        <w:rFonts w:ascii="Courier New" w:eastAsiaTheme="minorHAnsi" w:hAnsi="Courier New" w:cs="Courier New" w:hint="default"/>
+      </w:rPr>
+    </w:lvl>
+    <w:lvl w:ilvl="1" w:tplc="04090003" w:tentative="1">
+      <w:start w:val="1"/>
+      <w:numFmt w:val="bullet"/>
+      <w:lvlText w:val="o"/>
+      <w:lvlJc w:val="left"/>
+      <w:pPr>
+        <w:ind w:left="4500" w:hanging="360"/>
+      </w:pPr>
+      <w:rPr>
+        <w:rFonts w:ascii="Courier New" w:hAnsi="Courier New" w:cs="Courier New" w:hint="default"/>
+      </w:rPr>
+    </w:lvl>
+    <w:lvl w:ilvl="2" w:tplc="04090005" w:tentative="1">
+      <w:start w:val="1"/>
+      <w:numFmt w:val="bullet"/>
+      <w:lvlText w:val=""/>
+      <w:lvlJc w:val="left"/>
+      <w:pPr>
+        <w:ind w:left="5220" w:hanging="360"/>
+      </w:pPr>
+      <w:rPr>
+        <w:rFonts w:ascii="Wingdings" w:hAnsi="Wingdings" w:hint="default"/>
+      </w:rPr>
+    </w:lvl>
+    <w:lvl w:ilvl="3" w:tplc="04090001" w:tentative="1">
+      <w:start w:val="1"/>
+      <w:numFmt w:val="bullet"/>
+      <w:lvlText w:val=""/>
+      <w:lvlJc w:val="left"/>
+      <w:pPr>
+        <w:ind w:left="5940" w:hanging="360"/>
+      </w:pPr>
+      <w:rPr>
+        <w:rFonts w:ascii="Symbol" w:hAnsi="Symbol" w:hint="default"/>
+      </w:rPr>
+    </w:lvl>
+    <w:lvl w:ilvl="4" w:tplc="04090003" w:tentative="1">
+      <w:start w:val="1"/>
+      <w:numFmt w:val="bullet"/>
+      <w:lvlText w:val="o"/>
+      <w:lvlJc w:val="left"/>
+      <w:pPr>
+        <w:ind w:left="6660" w:hanging="360"/>
+      </w:pPr>
+      <w:rPr>
+        <w:rFonts w:ascii="Courier New" w:hAnsi="Courier New" w:cs="Courier New" w:hint="default"/>
+      </w:rPr>
+    </w:lvl>
+    <w:lvl w:ilvl="5" w:tplc="04090005" w:tentative="1">
+      <w:start w:val="1"/>
+      <w:numFmt w:val="bullet"/>
+      <w:lvlText w:val=""/>
+      <w:lvlJc w:val="left"/>
+      <w:pPr>
+        <w:ind w:left="7380" w:hanging="360"/>
+      </w:pPr>
+      <w:rPr>
+        <w:rFonts w:ascii="Wingdings" w:hAnsi="Wingdings" w:hint="default"/>
+      </w:rPr>
+    </w:lvl>
+    <w:lvl w:ilvl="6" w:tplc="04090001" w:tentative="1">
+      <w:start w:val="1"/>
+      <w:numFmt w:val="bullet"/>
+      <w:lvlText w:val=""/>
+      <w:lvlJc w:val="left"/>
+      <w:pPr>
+        <w:ind w:left="8100" w:hanging="360"/>
+      </w:pPr>
+      <w:rPr>
+        <w:rFonts w:ascii="Symbol" w:hAnsi="Symbol" w:hint="default"/>
+      </w:rPr>
+    </w:lvl>
+    <w:lvl w:ilvl="7" w:tplc="04090003" w:tentative="1">
+      <w:start w:val="1"/>
+      <w:numFmt w:val="bullet"/>
+      <w:lvlText w:val="o"/>
+      <w:lvlJc w:val="left"/>
+      <w:pPr>
+        <w:ind w:left="8820" w:hanging="360"/>
+      </w:pPr>
+      <w:rPr>
+        <w:rFonts w:ascii="Courier New" w:hAnsi="Courier New" w:cs="Courier New" w:hint="default"/>
+      </w:rPr>
+    </w:lvl>
+    <w:lvl w:ilvl="8" w:tplc="04090005" w:tentative="1">
+      <w:start w:val="1"/>
+      <w:numFmt w:val="bullet"/>
+      <w:lvlText w:val=""/>
+      <w:lvlJc w:val="left"/>
+      <w:pPr>
+        <w:ind w:left="9540" w:hanging="360"/>
+      </w:pPr>
+      <w:rPr>
+        <w:rFonts w:ascii="Wingdings" w:hAnsi="Wingdings" w:hint="default"/>
+      </w:rPr>
+    </w:lvl>
+  </w:abstractNum>
+  <w:abstractNum w:abstractNumId="1" w15:restartNumberingAfterBreak="0">
     <w:nsid w:val="36AC12C8"/>
     <w:multiLevelType w:val="hybridMultilevel"/>
     <w:tmpl w:val="5186E89C"/>
@@ -3915,6 +4490,9 @@
     </w:lvl>
   </w:abstractNum>
   <w:num w:numId="1">
+    <w:abstractNumId w:val="1"/>
+  </w:num>
+  <w:num w:numId="2">
     <w:abstractNumId w:val="0"/>
   </w:num>
 </w:numbering>
@@ -3931,11 +4509,7 @@
         <w:lang w:val="en-US" w:eastAsia="en-US" w:bidi="ar-SA"/>
       </w:rPr>
     </w:rPrDefault>
-    <w:pPrDefault>
-      <w:pPr>
-        <w:spacing w:after="160"/>
-      </w:pPr>
-    </w:pPrDefault>
+    <w:pPrDefault/>
   </w:docDefaults>
   <w:latentStyles w:defLockedState="0" w:defUIPriority="99" w:defSemiHidden="0" w:defUnhideWhenUsed="0" w:defQFormat="0" w:count="371">
     <w:lsdException w:name="Normal" w:uiPriority="0" w:qFormat="1"/>
@@ -4354,7 +4928,6 @@
         <w:tab w:val="center" w:pos="4680"/>
         <w:tab w:val="right" w:pos="9360"/>
       </w:tabs>
-      <w:spacing w:after="0"/>
     </w:pPr>
   </w:style>
   <w:style w:type="character" w:customStyle="1" w:styleId="HeaderChar">
@@ -4376,7 +4949,6 @@
         <w:tab w:val="center" w:pos="4680"/>
         <w:tab w:val="right" w:pos="9360"/>
       </w:tabs>
-      <w:spacing w:after="0"/>
     </w:pPr>
   </w:style>
   <w:style w:type="character" w:customStyle="1" w:styleId="FooterChar">

</xml_diff>

<commit_message>
final report completed; code cleaned up and fully commented; directories cleaned up; this is the final version;
</commit_message>
<xml_diff>
--- a/doc/finalreport.docx
+++ b/doc/finalreport.docx
@@ -4,6 +4,9 @@
   <w:body>
     <w:sdt>
       <w:sdtPr>
+        <w:rPr>
+          <w:rFonts w:eastAsiaTheme="minorHAnsi"/>
+        </w:rPr>
         <w:id w:val="-1725745474"/>
         <w:docPartObj>
           <w:docPartGallery w:val="Cover Pages"/>
@@ -4028,6 +4031,12 @@
         <w:spacing w:line="360" w:lineRule="auto"/>
         <w:jc w:val="both"/>
       </w:pPr>
+    </w:p>
+    <w:p>
+      <w:pPr>
+        <w:spacing w:line="360" w:lineRule="auto"/>
+        <w:jc w:val="both"/>
+      </w:pPr>
       <w:r>
         <w:t>This project entails the representation of the Helmholtz Equati</w:t>
       </w:r>
@@ -4035,7 +4044,7 @@
         <w:t xml:space="preserve">on in two dimensions using numerical methods in MATLAB. </w:t>
       </w:r>
       <w:r>
-        <w:t xml:space="preserve">The Helmholtz equation is a time independent form of the wave equation and is similar </w:t>
+        <w:t xml:space="preserve">The Helmholtz equation is a time independent form of the wave equation similar </w:t>
       </w:r>
       <w:r>
         <w:t xml:space="preserve">to the Laplace and Poisson equations. </w:t>
@@ -8739,6 +8748,7 @@
     <w:p>
       <w:pPr>
         <w:spacing w:line="360" w:lineRule="auto"/>
+        <w:jc w:val="both"/>
         <w:rPr>
           <w:rFonts w:eastAsiaTheme="minorEastAsia"/>
         </w:rPr>
@@ -9402,11 +9412,13 @@
     <w:p>
       <w:pPr>
         <w:spacing w:line="360" w:lineRule="auto"/>
+        <w:jc w:val="both"/>
       </w:pPr>
     </w:p>
     <w:p>
       <w:pPr>
         <w:spacing w:line="360" w:lineRule="auto"/>
+        <w:jc w:val="both"/>
       </w:pPr>
       <w:r>
         <w:t xml:space="preserve">Additionally, the technique known as Successive Overrelaxation (SOR) is employed. Overrelaxation is the process where the previous and current iterations are weighted to speed up convergence. Mathematically, this is represented as </w:t>
@@ -9607,6 +9619,7 @@
     <w:p>
       <w:pPr>
         <w:spacing w:line="360" w:lineRule="auto"/>
+        <w:jc w:val="both"/>
       </w:pPr>
       <w:r>
         <w:rPr>
@@ -9731,6 +9744,7 @@
     <w:p>
       <w:pPr>
         <w:spacing w:line="360" w:lineRule="auto"/>
+        <w:jc w:val="both"/>
       </w:pPr>
       <w:r>
         <w:t>The following is the core loop for the implementation of the Gauss-Seidel method. It passes through a full column of the y coordinates before moving to the next x value in order to exploit the column-major ordering of Matlab. The loop termination condition is based upon the infinity norm of the matrix, continuing to iterate until the maximum difference between two iterations is less than 1%.</w:t>
@@ -10795,10 +10809,7 @@
       </w:r>
       <w:bookmarkEnd w:id="4"/>
     </w:p>
-    <w:p>
-      <w:bookmarkStart w:id="5" w:name="_GoBack"/>
-      <w:bookmarkEnd w:id="5"/>
-    </w:p>
+    <w:p/>
     <w:p>
       <w:pPr>
         <w:spacing w:line="360" w:lineRule="auto"/>
@@ -10893,15 +10904,16 @@
       <w:pPr>
         <w:pStyle w:val="Heading1"/>
       </w:pPr>
-      <w:bookmarkStart w:id="6" w:name="_Toc481628912"/>
+      <w:bookmarkStart w:id="5" w:name="_Toc481628912"/>
       <w:r>
         <w:t>RESULTS</w:t>
       </w:r>
-      <w:bookmarkEnd w:id="6"/>
+      <w:bookmarkEnd w:id="5"/>
     </w:p>
     <w:p>
       <w:pPr>
         <w:spacing w:line="360" w:lineRule="auto"/>
+        <w:jc w:val="both"/>
       </w:pPr>
       <w:r>
         <w:t>The first step taken in the approach to this problem was to verify the implementation of the boundary conditions</w:t>
@@ -11076,27 +11088,14 @@
       <w:r>
         <w:t xml:space="preserve">Figure </w:t>
       </w:r>
-      <w:r>
-        <w:fldChar w:fldCharType="begin"/>
-      </w:r>
-      <w:r>
-        <w:instrText xml:space="preserve"> SEQ Figure \* ARABIC </w:instrText>
-      </w:r>
-      <w:r>
-        <w:fldChar w:fldCharType="separate"/>
-      </w:r>
-      <w:r>
-        <w:rPr>
-          <w:noProof/>
-        </w:rPr>
-        <w:t>1</w:t>
-      </w:r>
-      <w:r>
-        <w:rPr>
-          <w:noProof/>
-        </w:rPr>
-        <w:fldChar w:fldCharType="end"/>
-      </w:r>
+      <w:fldSimple w:instr=" SEQ Figure \* ARABIC ">
+        <w:r>
+          <w:rPr>
+            <w:noProof/>
+          </w:rPr>
+          <w:t>1</w:t>
+        </w:r>
+      </w:fldSimple>
       <w:r>
         <w:t>. Dirichlet Boundary Conditions</w:t>
       </w:r>
@@ -11104,6 +11103,7 @@
     <w:p>
       <w:pPr>
         <w:spacing w:line="360" w:lineRule="auto"/>
+        <w:jc w:val="both"/>
       </w:pPr>
       <w:r>
         <w:t xml:space="preserve">As can be seen, these boundary conditions form three continuous sides of the domain, representing the left, bottom, and top respectively. </w:t>
@@ -11189,27 +11189,14 @@
       <w:r>
         <w:t xml:space="preserve">Figure </w:t>
       </w:r>
-      <w:r>
-        <w:fldChar w:fldCharType="begin"/>
-      </w:r>
-      <w:r>
-        <w:instrText xml:space="preserve"> SEQ Figure \* ARABIC </w:instrText>
-      </w:r>
-      <w:r>
-        <w:fldChar w:fldCharType="separate"/>
-      </w:r>
-      <w:r>
-        <w:rPr>
-          <w:noProof/>
-        </w:rPr>
-        <w:t>2</w:t>
-      </w:r>
-      <w:r>
-        <w:rPr>
-          <w:noProof/>
-        </w:rPr>
-        <w:fldChar w:fldCharType="end"/>
-      </w:r>
+      <w:fldSimple w:instr=" SEQ Figure \* ARABIC ">
+        <w:r>
+          <w:rPr>
+            <w:noProof/>
+          </w:rPr>
+          <w:t>2</w:t>
+        </w:r>
+      </w:fldSimple>
       <w:r>
         <w:t>. Surface of the forcing function F(x,y)</w:t>
       </w:r>
@@ -11275,27 +11262,14 @@
       <w:r>
         <w:t xml:space="preserve">Figure </w:t>
       </w:r>
-      <w:r>
-        <w:fldChar w:fldCharType="begin"/>
-      </w:r>
-      <w:r>
-        <w:instrText xml:space="preserve"> SEQ Figure \* ARABIC </w:instrText>
-      </w:r>
-      <w:r>
-        <w:fldChar w:fldCharType="separate"/>
-      </w:r>
-      <w:r>
-        <w:rPr>
-          <w:noProof/>
-        </w:rPr>
-        <w:t>3</w:t>
-      </w:r>
-      <w:r>
-        <w:rPr>
-          <w:noProof/>
-        </w:rPr>
-        <w:fldChar w:fldCharType="end"/>
-      </w:r>
+      <w:fldSimple w:instr=" SEQ Figure \* ARABIC ">
+        <w:r>
+          <w:rPr>
+            <w:noProof/>
+          </w:rPr>
+          <w:t>3</w:t>
+        </w:r>
+      </w:fldSimple>
       <w:r>
         <w:t>. Contour of forcing function F(x,y)</w:t>
       </w:r>
@@ -11370,27 +11344,14 @@
       <w:r>
         <w:t xml:space="preserve">Figure </w:t>
       </w:r>
-      <w:r>
-        <w:fldChar w:fldCharType="begin"/>
-      </w:r>
-      <w:r>
-        <w:instrText xml:space="preserve"> SEQ Figure \* ARABIC </w:instrText>
-      </w:r>
-      <w:r>
-        <w:fldChar w:fldCharType="separate"/>
-      </w:r>
-      <w:r>
-        <w:rPr>
-          <w:noProof/>
-        </w:rPr>
-        <w:t>4</w:t>
-      </w:r>
-      <w:r>
-        <w:rPr>
-          <w:noProof/>
-        </w:rPr>
-        <w:fldChar w:fldCharType="end"/>
-      </w:r>
+      <w:fldSimple w:instr=" SEQ Figure \* ARABIC ">
+        <w:r>
+          <w:rPr>
+            <w:noProof/>
+          </w:rPr>
+          <w:t>4</w:t>
+        </w:r>
+      </w:fldSimple>
       <w:r>
         <w:t>. Neumann condition, delta = 0.1</w:t>
       </w:r>
@@ -11456,27 +11417,14 @@
       <w:r>
         <w:t xml:space="preserve">Figure </w:t>
       </w:r>
-      <w:r>
-        <w:fldChar w:fldCharType="begin"/>
-      </w:r>
-      <w:r>
-        <w:instrText xml:space="preserve"> SEQ Figure \* ARABIC </w:instrText>
-      </w:r>
-      <w:r>
-        <w:fldChar w:fldCharType="separate"/>
-      </w:r>
-      <w:r>
-        <w:rPr>
-          <w:noProof/>
-        </w:rPr>
-        <w:t>5</w:t>
-      </w:r>
-      <w:r>
-        <w:rPr>
-          <w:noProof/>
-        </w:rPr>
-        <w:fldChar w:fldCharType="end"/>
-      </w:r>
+      <w:fldSimple w:instr=" SEQ Figure \* ARABIC ">
+        <w:r>
+          <w:rPr>
+            <w:noProof/>
+          </w:rPr>
+          <w:t>5</w:t>
+        </w:r>
+      </w:fldSimple>
       <w:r>
         <w:t>. Neumann condition, delta = 0.1</w:t>
       </w:r>
@@ -11484,6 +11432,7 @@
     <w:p>
       <w:pPr>
         <w:spacing w:line="360" w:lineRule="auto"/>
+        <w:jc w:val="both"/>
         <w:rPr>
           <w:rFonts w:eastAsiaTheme="minorEastAsia"/>
         </w:rPr>
@@ -11523,14 +11472,14 @@
         <w:rPr>
           <w:rFonts w:eastAsiaTheme="minorEastAsia"/>
         </w:rPr>
-        <w:t xml:space="preserve"> (note the y-axis values on Figure 3). This behavior was considered unusual so simplifications of the Helmholtz </w:t>
+        <w:t xml:space="preserve"> (note the y-axis values on Figure 3). This behavior was considered unusual so simplifications of the Helmholtz equation, </w:t>
       </w:r>
       <w:r>
         <w:rPr>
           <w:rFonts w:eastAsiaTheme="minorEastAsia"/>
         </w:rPr>
         <w:lastRenderedPageBreak/>
-        <w:t>equation, namely the Laplace and Poisson equation, were tested using the same boundary conditions to compare the behavior.</w:t>
+        <w:t>namely the Laplace and Poisson equation, were tested using the same boundary conditions to compare the behavior.</w:t>
       </w:r>
       <w:r>
         <w:rPr>
@@ -11550,6 +11499,7 @@
     <w:p>
       <w:pPr>
         <w:spacing w:line="360" w:lineRule="auto"/>
+        <w:jc w:val="both"/>
         <w:rPr>
           <w:rFonts w:eastAsiaTheme="minorEastAsia"/>
         </w:rPr>
@@ -12052,6 +12002,7 @@
     <w:p>
       <w:pPr>
         <w:spacing w:line="360" w:lineRule="auto"/>
+        <w:jc w:val="both"/>
         <w:rPr>
           <w:rFonts w:eastAsiaTheme="minorEastAsia"/>
         </w:rPr>
@@ -12072,19 +12023,7 @@
         <w:rPr>
           <w:rFonts w:eastAsiaTheme="minorEastAsia"/>
         </w:rPr>
-        <w:t xml:space="preserve"> </w:t>
-      </w:r>
-      <w:r>
-        <w:rPr>
-          <w:rFonts w:eastAsiaTheme="minorEastAsia"/>
-        </w:rPr>
-        <w:t xml:space="preserve">The convergence cutoff for these and other results in this report was </w:t>
-      </w:r>
-      <w:r>
-        <w:rPr>
-          <w:rFonts w:eastAsiaTheme="minorEastAsia"/>
-        </w:rPr>
-        <w:t>determined by the difference between the infinity norms of two successive iterations being less than 1%.</w:t>
+        <w:t xml:space="preserve"> The convergence cutoff for these and other results in this report was determined by the difference between the infinity norms of two successive iterations being less than 1%.</w:t>
       </w:r>
     </w:p>
     <w:p>
@@ -12202,27 +12141,14 @@
       <w:r>
         <w:t xml:space="preserve">Figure </w:t>
       </w:r>
-      <w:r>
-        <w:fldChar w:fldCharType="begin"/>
-      </w:r>
-      <w:r>
-        <w:instrText xml:space="preserve"> SEQ Figure \* ARABIC </w:instrText>
-      </w:r>
-      <w:r>
-        <w:fldChar w:fldCharType="separate"/>
-      </w:r>
-      <w:r>
-        <w:rPr>
-          <w:noProof/>
-        </w:rPr>
-        <w:t>6</w:t>
-      </w:r>
-      <w:r>
-        <w:rPr>
-          <w:noProof/>
-        </w:rPr>
-        <w:fldChar w:fldCharType="end"/>
-      </w:r>
+      <w:fldSimple w:instr=" SEQ Figure \* ARABIC ">
+        <w:r>
+          <w:rPr>
+            <w:noProof/>
+          </w:rPr>
+          <w:t>6</w:t>
+        </w:r>
+      </w:fldSimple>
       <w:r>
         <w:t>. Surface and contour of Laplace function</w:t>
       </w:r>
@@ -12236,27 +12162,14 @@
       <w:r>
         <w:t xml:space="preserve">Table </w:t>
       </w:r>
-      <w:r>
-        <w:fldChar w:fldCharType="begin"/>
-      </w:r>
-      <w:r>
-        <w:instrText xml:space="preserve"> SEQ Table \* ARABIC </w:instrText>
-      </w:r>
-      <w:r>
-        <w:fldChar w:fldCharType="separate"/>
-      </w:r>
-      <w:r>
-        <w:rPr>
-          <w:noProof/>
-        </w:rPr>
-        <w:t>1</w:t>
-      </w:r>
-      <w:r>
-        <w:rPr>
-          <w:noProof/>
-        </w:rPr>
-        <w:fldChar w:fldCharType="end"/>
-      </w:r>
+      <w:fldSimple w:instr=" SEQ Table \* ARABIC ">
+        <w:r>
+          <w:rPr>
+            <w:noProof/>
+          </w:rPr>
+          <w:t>1</w:t>
+        </w:r>
+      </w:fldSimple>
       <w:r>
         <w:t>. Results for Laplace equation</w:t>
       </w:r>
@@ -13476,10 +13389,14 @@
     <w:p>
       <w:pPr>
         <w:spacing w:line="360" w:lineRule="auto"/>
-      </w:pPr>
+        <w:jc w:val="both"/>
+      </w:pPr>
+      <w:r>
+        <w:t xml:space="preserve">The figures show a smooth and continuous response and maintain the given boundary conditions, and the numerical results show little change between differing grid sizes and relaxation methods. Appendix A </w:t>
+      </w:r>
       <w:r>
         <w:lastRenderedPageBreak/>
-        <w:t>The figures show a smooth and continuous response and maintain the given boundary conditions, and the numerical results show little change between differing grid sizes and relaxation methods. Appendix A contains additional plots and figures for the different grid sizes and relaxations for both the Laplace and Poisson equations. It is apparent that the numerical solver works well for the Laplace equation and displays grid independence. Increasing in complexity is the Poisson equation, results of the numerical implementation of which are shown in Figure 7 and Table 2. The results are nearly the s</w:t>
+        <w:t>contains additional plots and figures for the different grid sizes and relaxations for both the Laplace and Poisson equations. It is apparent that the numerical solver works well for the Laplace equation and displays grid independence. Increasing in complexity is the Poisson equation, results of the numerical implementation of which are shown in Figure 7 and Table 2. The results are nearly the s</w:t>
       </w:r>
       <w:r>
         <w:t>ame as with the Laplace equatio</w:t>
@@ -13599,27 +13516,14 @@
       <w:r>
         <w:t xml:space="preserve">Figure </w:t>
       </w:r>
-      <w:r>
-        <w:fldChar w:fldCharType="begin"/>
-      </w:r>
-      <w:r>
-        <w:instrText xml:space="preserve"> SEQ Figure \* ARABIC </w:instrText>
-      </w:r>
-      <w:r>
-        <w:fldChar w:fldCharType="separate"/>
-      </w:r>
-      <w:r>
-        <w:rPr>
-          <w:noProof/>
-        </w:rPr>
-        <w:t>7</w:t>
-      </w:r>
-      <w:r>
-        <w:rPr>
-          <w:noProof/>
-        </w:rPr>
-        <w:fldChar w:fldCharType="end"/>
-      </w:r>
+      <w:fldSimple w:instr=" SEQ Figure \* ARABIC ">
+        <w:r>
+          <w:rPr>
+            <w:noProof/>
+          </w:rPr>
+          <w:t>7</w:t>
+        </w:r>
+      </w:fldSimple>
       <w:r>
         <w:t>. Surface and contour plots of the Poisson equation</w:t>
       </w:r>
@@ -13632,27 +13536,14 @@
       <w:r>
         <w:t xml:space="preserve">Table </w:t>
       </w:r>
-      <w:r>
-        <w:fldChar w:fldCharType="begin"/>
-      </w:r>
-      <w:r>
-        <w:instrText xml:space="preserve"> SEQ Table \* ARABIC </w:instrText>
-      </w:r>
-      <w:r>
-        <w:fldChar w:fldCharType="separate"/>
-      </w:r>
-      <w:r>
-        <w:rPr>
-          <w:noProof/>
-        </w:rPr>
-        <w:t>2</w:t>
-      </w:r>
-      <w:r>
-        <w:rPr>
-          <w:noProof/>
-        </w:rPr>
-        <w:fldChar w:fldCharType="end"/>
-      </w:r>
+      <w:fldSimple w:instr=" SEQ Table \* ARABIC ">
+        <w:r>
+          <w:rPr>
+            <w:noProof/>
+          </w:rPr>
+          <w:t>2</w:t>
+        </w:r>
+      </w:fldSimple>
       <w:r>
         <w:t>. Results for Poisson equation</w:t>
       </w:r>
@@ -14865,6 +14756,7 @@
     <w:p>
       <w:pPr>
         <w:spacing w:line="360" w:lineRule="auto"/>
+        <w:jc w:val="both"/>
       </w:pPr>
       <w:r>
         <w:t>These simpler test cases were implemented to verify that the Gauss-Seidel solver could produce coherent results with and without relaxation before tackling the full Helmholtz equation.</w:t>
@@ -14878,6 +14770,7 @@
     <w:p>
       <w:pPr>
         <w:spacing w:line="360" w:lineRule="auto"/>
+        <w:jc w:val="both"/>
       </w:pPr>
       <w:r>
         <w:t>Figures 8-13 show meshes and contours of the Helmholtz equation with and without relaxation for different grid sizes. Table 3 summarizes these results</w:t>
@@ -14892,11 +14785,11 @@
         <w:t xml:space="preserve"> The behavior of the Neumann boundary conditions seen in Figures 4 and 5 is demonstrated more clearly in the following plots as finer grid sizes require more iterations. The grid with elements of side length 0.1 requires 964 iterations to converge while the grid with elements of side length 0.0125 requires 84503 iterations</w:t>
       </w:r>
       <w:r>
-        <w:t xml:space="preserve"> to converge, The </w:t>
+        <w:t xml:space="preserve"> to converge, The magnitude of the peak of the latter is over twice as large as the former due to the greater number of iterations. The results with the SOR method show that it is the iteration count and not the grid size that drives the </w:t>
       </w:r>
       <w:r>
         <w:lastRenderedPageBreak/>
-        <w:t>magnitude of the peak of the latter is over twice as large as the former due to the greater number of iterations. The results with the SOR method show that it is the iteration count and not the grid size that drives the Neumann condition downward, as it is less negative than the same grid size without relaxation and differs only in the number of iterations used.</w:t>
+        <w:t>Neumann condition downward, as it is less negative than the same grid size without relaxation and differs only in the number of iterations used.</w:t>
       </w:r>
     </w:p>
     <w:p>
@@ -14915,8 +14808,8 @@
           <w:noProof/>
         </w:rPr>
         <w:drawing>
-          <wp:inline distT="0" distB="0" distL="0" distR="0" wp14:anchorId="15E8B6A4" wp14:editId="065E352C">
-            <wp:extent cx="5038725" cy="3779044"/>
+          <wp:inline distT="0" distB="0" distL="0" distR="0" wp14:anchorId="15E8B6A4" wp14:editId="1CEABFD7">
+            <wp:extent cx="4673600" cy="3505200"/>
             <wp:effectExtent l="0" t="0" r="0" b="0"/>
             <wp:docPr id="13" name="Picture 13"/>
             <wp:cNvGraphicFramePr>
@@ -14944,7 +14837,7 @@
                   <pic:spPr>
                     <a:xfrm>
                       <a:off x="0" y="0"/>
-                      <a:ext cx="5041329" cy="3780997"/>
+                      <a:ext cx="4676802" cy="3507602"/>
                     </a:xfrm>
                     <a:prstGeom prst="rect">
                       <a:avLst/>
@@ -14965,24 +14858,14 @@
       <w:r>
         <w:t xml:space="preserve">Figure </w:t>
       </w:r>
-      <w:r>
-        <w:fldChar w:fldCharType="begin"/>
-      </w:r>
-      <w:r>
-        <w:instrText xml:space="preserve"> SEQ Figure \* ARABIC </w:instrText>
-      </w:r>
-      <w:r>
-        <w:fldChar w:fldCharType="separate"/>
-      </w:r>
-      <w:r>
-        <w:rPr>
-          <w:noProof/>
-        </w:rPr>
-        <w:t>8</w:t>
-      </w:r>
-      <w:r>
-        <w:fldChar w:fldCharType="end"/>
-      </w:r>
+      <w:fldSimple w:instr=" SEQ Figure \* ARABIC ">
+        <w:r>
+          <w:rPr>
+            <w:noProof/>
+          </w:rPr>
+          <w:t>8</w:t>
+        </w:r>
+      </w:fldSimple>
       <w:r>
         <w:t>. Mesh of Helmholtz equation</w:t>
       </w:r>
@@ -14997,11 +14880,10 @@
         <w:rPr>
           <w:noProof/>
         </w:rPr>
-        <w:lastRenderedPageBreak/>
         <w:drawing>
-          <wp:inline distT="0" distB="0" distL="0" distR="0" wp14:anchorId="21186F07" wp14:editId="2C5CF2CC">
-            <wp:extent cx="4829175" cy="3621881"/>
-            <wp:effectExtent l="0" t="0" r="0" b="0"/>
+          <wp:inline distT="0" distB="0" distL="0" distR="0" wp14:anchorId="21186F07" wp14:editId="5816F798">
+            <wp:extent cx="4279900" cy="3209925"/>
+            <wp:effectExtent l="0" t="0" r="6350" b="9525"/>
             <wp:docPr id="38" name="Picture 38"/>
             <wp:cNvGraphicFramePr>
               <a:graphicFrameLocks xmlns:a="http://schemas.openxmlformats.org/drawingml/2006/main" noChangeAspect="1"/>
@@ -15028,7 +14910,7 @@
                   <pic:spPr>
                     <a:xfrm>
                       <a:off x="0" y="0"/>
-                      <a:ext cx="4836539" cy="3627404"/>
+                      <a:ext cx="4287956" cy="3215967"/>
                     </a:xfrm>
                     <a:prstGeom prst="rect">
                       <a:avLst/>
@@ -15049,24 +14931,14 @@
       <w:r>
         <w:t xml:space="preserve">Figure </w:t>
       </w:r>
-      <w:r>
-        <w:fldChar w:fldCharType="begin"/>
-      </w:r>
-      <w:r>
-        <w:instrText xml:space="preserve"> SEQ Figure \* ARABIC </w:instrText>
-      </w:r>
-      <w:r>
-        <w:fldChar w:fldCharType="separate"/>
-      </w:r>
-      <w:r>
-        <w:rPr>
-          <w:noProof/>
-        </w:rPr>
-        <w:t>9</w:t>
-      </w:r>
-      <w:r>
-        <w:fldChar w:fldCharType="end"/>
-      </w:r>
+      <w:fldSimple w:instr=" SEQ Figure \* ARABIC ">
+        <w:r>
+          <w:rPr>
+            <w:noProof/>
+          </w:rPr>
+          <w:t>9</w:t>
+        </w:r>
+      </w:fldSimple>
       <w:r>
         <w:t>. Contour of Helmholtz equation</w:t>
       </w:r>
@@ -15102,11 +14974,10 @@
         <w:rPr>
           <w:noProof/>
         </w:rPr>
-        <w:lastRenderedPageBreak/>
         <w:drawing>
-          <wp:inline distT="0" distB="0" distL="0" distR="0" wp14:anchorId="0A96F752" wp14:editId="390B9E50">
-            <wp:extent cx="5334000" cy="4000500"/>
-            <wp:effectExtent l="0" t="0" r="0" b="0"/>
+          <wp:inline distT="0" distB="0" distL="0" distR="0" wp14:anchorId="0A96F752" wp14:editId="106ECBB0">
+            <wp:extent cx="4381500" cy="3286125"/>
+            <wp:effectExtent l="0" t="0" r="0" b="9525"/>
             <wp:docPr id="29" name="Picture 29"/>
             <wp:cNvGraphicFramePr>
               <a:graphicFrameLocks xmlns:a="http://schemas.openxmlformats.org/drawingml/2006/main" noChangeAspect="1"/>
@@ -15133,7 +15004,7 @@
                   <pic:spPr>
                     <a:xfrm>
                       <a:off x="0" y="0"/>
-                      <a:ext cx="5334000" cy="4000500"/>
+                      <a:ext cx="4382612" cy="3286959"/>
                     </a:xfrm>
                     <a:prstGeom prst="rect">
                       <a:avLst/>
@@ -15154,24 +15025,14 @@
       <w:r>
         <w:t xml:space="preserve">Figure </w:t>
       </w:r>
-      <w:r>
-        <w:fldChar w:fldCharType="begin"/>
-      </w:r>
-      <w:r>
-        <w:instrText xml:space="preserve"> SEQ Figure \* ARABIC </w:instrText>
-      </w:r>
-      <w:r>
-        <w:fldChar w:fldCharType="separate"/>
-      </w:r>
-      <w:r>
-        <w:rPr>
-          <w:noProof/>
-        </w:rPr>
-        <w:t>10</w:t>
-      </w:r>
-      <w:r>
-        <w:fldChar w:fldCharType="end"/>
-      </w:r>
+      <w:fldSimple w:instr=" SEQ Figure \* ARABIC ">
+        <w:r>
+          <w:rPr>
+            <w:noProof/>
+          </w:rPr>
+          <w:t>10</w:t>
+        </w:r>
+      </w:fldSimple>
       <w:r>
         <w:t>. Mesh of Helmholtz equation</w:t>
       </w:r>
@@ -15186,11 +15047,10 @@
         <w:rPr>
           <w:noProof/>
         </w:rPr>
-        <w:lastRenderedPageBreak/>
         <w:drawing>
-          <wp:inline distT="0" distB="0" distL="0" distR="0" wp14:anchorId="6FE958DB" wp14:editId="14A6E825">
-            <wp:extent cx="5334000" cy="4000500"/>
-            <wp:effectExtent l="0" t="0" r="0" b="0"/>
+          <wp:inline distT="0" distB="0" distL="0" distR="0" wp14:anchorId="6FE958DB" wp14:editId="675FAEB4">
+            <wp:extent cx="4508500" cy="3381375"/>
+            <wp:effectExtent l="0" t="0" r="6350" b="9525"/>
             <wp:docPr id="40" name="Picture 40"/>
             <wp:cNvGraphicFramePr>
               <a:graphicFrameLocks xmlns:a="http://schemas.openxmlformats.org/drawingml/2006/main" noChangeAspect="1"/>
@@ -15217,7 +15077,7 @@
                   <pic:spPr>
                     <a:xfrm>
                       <a:off x="0" y="0"/>
-                      <a:ext cx="5334000" cy="4000500"/>
+                      <a:ext cx="4508500" cy="3381375"/>
                     </a:xfrm>
                     <a:prstGeom prst="rect">
                       <a:avLst/>
@@ -15238,24 +15098,14 @@
       <w:r>
         <w:t xml:space="preserve">Figure </w:t>
       </w:r>
-      <w:r>
-        <w:fldChar w:fldCharType="begin"/>
-      </w:r>
-      <w:r>
-        <w:instrText xml:space="preserve"> SEQ Figure \* ARABIC </w:instrText>
-      </w:r>
-      <w:r>
-        <w:fldChar w:fldCharType="separate"/>
-      </w:r>
-      <w:r>
-        <w:rPr>
-          <w:noProof/>
-        </w:rPr>
-        <w:t>11</w:t>
-      </w:r>
-      <w:r>
-        <w:fldChar w:fldCharType="end"/>
-      </w:r>
+      <w:fldSimple w:instr=" SEQ Figure \* ARABIC ">
+        <w:r>
+          <w:rPr>
+            <w:noProof/>
+          </w:rPr>
+          <w:t>11</w:t>
+        </w:r>
+      </w:fldSimple>
       <w:r>
         <w:t>. Contour of Helmholtz equation</w:t>
       </w:r>
@@ -15275,11 +15125,10 @@
         <w:rPr>
           <w:noProof/>
         </w:rPr>
-        <w:lastRenderedPageBreak/>
         <w:drawing>
-          <wp:inline distT="0" distB="0" distL="0" distR="0" wp14:anchorId="63786FEE" wp14:editId="03F4F519">
-            <wp:extent cx="5334000" cy="4000500"/>
-            <wp:effectExtent l="0" t="0" r="0" b="0"/>
+          <wp:inline distT="0" distB="0" distL="0" distR="0" wp14:anchorId="63786FEE" wp14:editId="24D30C10">
+            <wp:extent cx="4991100" cy="3743325"/>
+            <wp:effectExtent l="0" t="0" r="0" b="9525"/>
             <wp:docPr id="41" name="Picture 41"/>
             <wp:cNvGraphicFramePr>
               <a:graphicFrameLocks xmlns:a="http://schemas.openxmlformats.org/drawingml/2006/main" noChangeAspect="1"/>
@@ -15306,7 +15155,7 @@
                   <pic:spPr>
                     <a:xfrm>
                       <a:off x="0" y="0"/>
-                      <a:ext cx="5334000" cy="4000500"/>
+                      <a:ext cx="4991100" cy="3743325"/>
                     </a:xfrm>
                     <a:prstGeom prst="rect">
                       <a:avLst/>
@@ -15327,24 +15176,14 @@
       <w:r>
         <w:t xml:space="preserve">Figure </w:t>
       </w:r>
-      <w:r>
-        <w:fldChar w:fldCharType="begin"/>
-      </w:r>
-      <w:r>
-        <w:instrText xml:space="preserve"> SEQ Figure \* ARABIC </w:instrText>
-      </w:r>
-      <w:r>
-        <w:fldChar w:fldCharType="separate"/>
-      </w:r>
-      <w:r>
-        <w:rPr>
-          <w:noProof/>
-        </w:rPr>
-        <w:t>12</w:t>
-      </w:r>
-      <w:r>
-        <w:fldChar w:fldCharType="end"/>
-      </w:r>
+      <w:fldSimple w:instr=" SEQ Figure \* ARABIC ">
+        <w:r>
+          <w:rPr>
+            <w:noProof/>
+          </w:rPr>
+          <w:t>12</w:t>
+        </w:r>
+      </w:fldSimple>
       <w:r>
         <w:t>. Mesh of Helmholtz equation with SOR</w:t>
       </w:r>
@@ -15359,11 +15198,10 @@
         <w:rPr>
           <w:noProof/>
         </w:rPr>
-        <w:lastRenderedPageBreak/>
         <w:drawing>
-          <wp:inline distT="0" distB="0" distL="0" distR="0" wp14:anchorId="09D827FE" wp14:editId="6F2AA09E">
-            <wp:extent cx="5334000" cy="4000500"/>
-            <wp:effectExtent l="0" t="0" r="0" b="0"/>
+          <wp:inline distT="0" distB="0" distL="0" distR="0" wp14:anchorId="09D827FE" wp14:editId="5D3C8908">
+            <wp:extent cx="4457700" cy="3343275"/>
+            <wp:effectExtent l="0" t="0" r="0" b="9525"/>
             <wp:docPr id="42" name="Picture 42"/>
             <wp:cNvGraphicFramePr>
               <a:graphicFrameLocks xmlns:a="http://schemas.openxmlformats.org/drawingml/2006/main" noChangeAspect="1"/>
@@ -15390,7 +15228,7 @@
                   <pic:spPr>
                     <a:xfrm>
                       <a:off x="0" y="0"/>
-                      <a:ext cx="5334000" cy="4000500"/>
+                      <a:ext cx="4460112" cy="3345084"/>
                     </a:xfrm>
                     <a:prstGeom prst="rect">
                       <a:avLst/>
@@ -15411,30 +15249,25 @@
       <w:r>
         <w:t xml:space="preserve">Figure </w:t>
       </w:r>
-      <w:r>
-        <w:fldChar w:fldCharType="begin"/>
-      </w:r>
-      <w:r>
-        <w:instrText xml:space="preserve"> SEQ Figure \* ARABIC </w:instrText>
-      </w:r>
-      <w:r>
-        <w:fldChar w:fldCharType="separate"/>
-      </w:r>
-      <w:r>
-        <w:rPr>
-          <w:noProof/>
-        </w:rPr>
-        <w:t>13</w:t>
-      </w:r>
-      <w:r>
-        <w:fldChar w:fldCharType="end"/>
-      </w:r>
+      <w:fldSimple w:instr=" SEQ Figure \* ARABIC ">
+        <w:r>
+          <w:rPr>
+            <w:noProof/>
+          </w:rPr>
+          <w:t>13</w:t>
+        </w:r>
+      </w:fldSimple>
       <w:r>
         <w:t>. Contour of Helmholtz equation with SOR</w:t>
       </w:r>
     </w:p>
     <w:p>
-      <w:r>
+      <w:pPr>
+        <w:spacing w:line="360" w:lineRule="auto"/>
+        <w:jc w:val="both"/>
+      </w:pPr>
+      <w:r>
+        <w:lastRenderedPageBreak/>
         <w:t xml:space="preserve">The summary of results in Table 3 show that the maximum values remain essentially unchanged without regard to grid size, relaxation, or iteration count. The solver fails to converge even for a very fine mesh of over 250,000 nodes. This behavior was not observed for either the Laplace or Poisson equations, and so it seems to be a consequence of the term </w:t>
       </w:r>
       <m:oMath>
@@ -15470,24 +15303,14 @@
       <w:r>
         <w:t xml:space="preserve">Table </w:t>
       </w:r>
-      <w:r>
-        <w:fldChar w:fldCharType="begin"/>
-      </w:r>
-      <w:r>
-        <w:instrText xml:space="preserve"> SEQ Table \* ARABIC </w:instrText>
-      </w:r>
-      <w:r>
-        <w:fldChar w:fldCharType="separate"/>
-      </w:r>
-      <w:r>
-        <w:rPr>
-          <w:noProof/>
-        </w:rPr>
-        <w:t>3</w:t>
-      </w:r>
-      <w:r>
-        <w:fldChar w:fldCharType="end"/>
-      </w:r>
+      <w:fldSimple w:instr=" SEQ Table \* ARABIC ">
+        <w:r>
+          <w:rPr>
+            <w:noProof/>
+          </w:rPr>
+          <w:t>3</w:t>
+        </w:r>
+      </w:fldSimple>
       <w:r>
         <w:t>. Results for Helmholtz Equation</w:t>
       </w:r>
@@ -17215,6 +17038,7 @@
     <w:p>
       <w:pPr>
         <w:spacing w:line="360" w:lineRule="auto"/>
+        <w:jc w:val="both"/>
       </w:pPr>
       <w:r>
         <w:t xml:space="preserve">To further test the effect of the </w:t>
@@ -17227,16 +17051,7 @@
           <w:rPr>
             <w:rFonts w:ascii="Cambria Math" w:hAnsi="Cambria Math"/>
           </w:rPr>
-          <m:t>Λ</m:t>
-        </m:r>
-        <m:r>
-          <m:rPr>
-            <m:sty m:val="p"/>
-          </m:rPr>
-          <w:rPr>
-            <w:rFonts w:ascii="Cambria Math" w:hAnsi="Cambria Math"/>
-          </w:rPr>
-          <m:t>u</m:t>
+          <m:t>Λu</m:t>
         </m:r>
       </m:oMath>
       <w:r>
@@ -17279,7 +17094,6 @@
         <w:rPr>
           <w:noProof/>
         </w:rPr>
-        <w:lastRenderedPageBreak/>
         <w:drawing>
           <wp:inline distT="0" distB="0" distL="0" distR="0" wp14:anchorId="50083256" wp14:editId="657FFCA9">
             <wp:extent cx="5334000" cy="4000500"/>
@@ -17331,24 +17145,14 @@
       <w:r>
         <w:t xml:space="preserve">Figure </w:t>
       </w:r>
-      <w:r>
-        <w:fldChar w:fldCharType="begin"/>
-      </w:r>
-      <w:r>
-        <w:instrText xml:space="preserve"> SEQ Figure \* ARABIC </w:instrText>
-      </w:r>
-      <w:r>
-        <w:fldChar w:fldCharType="separate"/>
-      </w:r>
-      <w:r>
-        <w:rPr>
-          <w:noProof/>
-        </w:rPr>
-        <w:t>14</w:t>
-      </w:r>
-      <w:r>
-        <w:fldChar w:fldCharType="end"/>
-      </w:r>
+      <w:fldSimple w:instr=" SEQ Figure \* ARABIC ">
+        <w:r>
+          <w:rPr>
+            <w:noProof/>
+          </w:rPr>
+          <w:t>14</w:t>
+        </w:r>
+      </w:fldSimple>
       <w:r>
         <w:t>. Mesh of Helmholtz equation with negative lambda</w:t>
       </w:r>
@@ -17365,8 +17169,8 @@
         </w:rPr>
         <w:lastRenderedPageBreak/>
         <w:drawing>
-          <wp:inline distT="0" distB="0" distL="0" distR="0" wp14:anchorId="7A0CBD0D" wp14:editId="55BD9DDF">
-            <wp:extent cx="5334000" cy="4000500"/>
+          <wp:inline distT="0" distB="0" distL="0" distR="0" wp14:anchorId="7A0CBD0D" wp14:editId="22F04439">
+            <wp:extent cx="4876800" cy="3657600"/>
             <wp:effectExtent l="0" t="0" r="0" b="0"/>
             <wp:docPr id="44" name="Picture 44"/>
             <wp:cNvGraphicFramePr>
@@ -17394,7 +17198,7 @@
                   <pic:spPr>
                     <a:xfrm>
                       <a:off x="0" y="0"/>
-                      <a:ext cx="5334000" cy="4000500"/>
+                      <a:ext cx="4876800" cy="3657600"/>
                     </a:xfrm>
                     <a:prstGeom prst="rect">
                       <a:avLst/>
@@ -17415,34 +17219,26 @@
       <w:r>
         <w:t xml:space="preserve">Figure </w:t>
       </w:r>
-      <w:r>
-        <w:fldChar w:fldCharType="begin"/>
-      </w:r>
-      <w:r>
-        <w:instrText xml:space="preserve"> SEQ Figure \* ARABIC </w:instrText>
-      </w:r>
-      <w:r>
-        <w:fldChar w:fldCharType="separate"/>
-      </w:r>
+      <w:fldSimple w:instr=" SEQ Figure \* ARABIC ">
+        <w:r>
+          <w:rPr>
+            <w:noProof/>
+          </w:rPr>
+          <w:t>15</w:t>
+        </w:r>
+      </w:fldSimple>
+      <w:r>
+        <w:t>. Contour of Helmholtz equation with negative lambda</w:t>
+      </w:r>
+    </w:p>
+    <w:p>
+      <w:pPr>
+        <w:jc w:val="center"/>
+      </w:pPr>
       <w:r>
         <w:rPr>
           <w:noProof/>
         </w:rPr>
-        <w:t>15</w:t>
-      </w:r>
-      <w:r>
-        <w:fldChar w:fldCharType="end"/>
-      </w:r>
-      <w:r>
-        <w:t>. Contour of Helmholtz equation with negative lambda</w:t>
-      </w:r>
-    </w:p>
-    <w:p>
-      <w:r>
-        <w:rPr>
-          <w:noProof/>
-        </w:rPr>
-        <w:lastRenderedPageBreak/>
         <w:drawing>
           <wp:inline distT="0" distB="0" distL="0" distR="0" wp14:anchorId="49D71CEB" wp14:editId="4B0C9903">
             <wp:extent cx="5334000" cy="4000500"/>
@@ -17487,10 +17283,14 @@
       </w:r>
     </w:p>
     <w:p>
+      <w:pPr>
+        <w:jc w:val="center"/>
+      </w:pPr>
       <w:r>
         <w:rPr>
           <w:noProof/>
         </w:rPr>
+        <w:lastRenderedPageBreak/>
         <w:drawing>
           <wp:inline distT="0" distB="0" distL="0" distR="0" wp14:anchorId="1CA34F79" wp14:editId="0B774E17">
             <wp:extent cx="5334000" cy="4000500"/>
@@ -17544,6 +17344,7 @@
     <w:p>
       <w:pPr>
         <w:spacing w:line="360" w:lineRule="auto"/>
+        <w:jc w:val="both"/>
       </w:pPr>
       <w:r>
         <w:t>Table 4 shows that even when quartering the step size (resulting in a 16-fold increase in the number of nodes),</w:t>
@@ -17560,24 +17361,14 @@
       <w:r>
         <w:t xml:space="preserve">Table </w:t>
       </w:r>
-      <w:r>
-        <w:fldChar w:fldCharType="begin"/>
-      </w:r>
-      <w:r>
-        <w:instrText xml:space="preserve"> SEQ Table \* ARABIC </w:instrText>
-      </w:r>
-      <w:r>
-        <w:fldChar w:fldCharType="separate"/>
-      </w:r>
-      <w:r>
-        <w:rPr>
-          <w:noProof/>
-        </w:rPr>
-        <w:t>4</w:t>
-      </w:r>
-      <w:r>
-        <w:fldChar w:fldCharType="end"/>
-      </w:r>
+      <w:fldSimple w:instr=" SEQ Table \* ARABIC ">
+        <w:r>
+          <w:rPr>
+            <w:noProof/>
+          </w:rPr>
+          <w:t>4</w:t>
+        </w:r>
+      </w:fldSimple>
       <w:r>
         <w:t>. Helmholtz equation with negative lambda</w:t>
       </w:r>
@@ -18526,11 +18317,13 @@
     <w:p>
       <w:pPr>
         <w:spacing w:line="360" w:lineRule="auto"/>
+        <w:jc w:val="both"/>
       </w:pPr>
     </w:p>
     <w:p>
       <w:pPr>
         <w:spacing w:line="360" w:lineRule="auto"/>
+        <w:jc w:val="both"/>
         <w:rPr>
           <w:rFonts w:eastAsiaTheme="minorEastAsia"/>
         </w:rPr>
@@ -18565,6 +18358,7 @@
     <w:p>
       <w:pPr>
         <w:spacing w:line="360" w:lineRule="auto"/>
+        <w:jc w:val="both"/>
         <w:rPr>
           <w:rFonts w:eastAsiaTheme="minorEastAsia"/>
         </w:rPr>
@@ -18573,6 +18367,7 @@
     <w:p>
       <w:pPr>
         <w:spacing w:line="360" w:lineRule="auto"/>
+        <w:jc w:val="both"/>
       </w:pPr>
       <w:r>
         <w:t>Figure 16 shows the difference in the infinity norm</w:t>
@@ -18590,6 +18385,7 @@
     <w:p>
       <w:pPr>
         <w:spacing w:line="360" w:lineRule="auto"/>
+        <w:jc w:val="both"/>
       </w:pPr>
     </w:p>
     <w:p>
@@ -18602,6 +18398,7 @@
         <w:rPr>
           <w:noProof/>
         </w:rPr>
+        <w:lastRenderedPageBreak/>
         <w:drawing>
           <wp:inline distT="0" distB="0" distL="0" distR="0" wp14:anchorId="5768C77B" wp14:editId="0E64A1E3">
             <wp:extent cx="6160469" cy="2105025"/>
@@ -18660,30 +18457,21 @@
       <w:r>
         <w:t xml:space="preserve">Figure </w:t>
       </w:r>
-      <w:r>
-        <w:fldChar w:fldCharType="begin"/>
-      </w:r>
-      <w:r>
-        <w:instrText xml:space="preserve"> SEQ Figure \* ARABIC </w:instrText>
-      </w:r>
-      <w:r>
-        <w:fldChar w:fldCharType="separate"/>
-      </w:r>
-      <w:r>
-        <w:rPr>
-          <w:noProof/>
-        </w:rPr>
-        <w:t>16</w:t>
-      </w:r>
-      <w:r>
-        <w:fldChar w:fldCharType="end"/>
-      </w:r>
+      <w:fldSimple w:instr=" SEQ Figure \* ARABIC ">
+        <w:r>
+          <w:rPr>
+            <w:noProof/>
+          </w:rPr>
+          <w:t>16</w:t>
+        </w:r>
+      </w:fldSimple>
       <w:r>
         <w:t>. Error as the solver iterates</w:t>
       </w:r>
     </w:p>
     <w:p>
       <w:pPr>
+        <w:jc w:val="both"/>
         <w:rPr>
           <w:rFonts w:eastAsiaTheme="minorEastAsia"/>
         </w:rPr>
@@ -18717,12 +18505,12 @@
     </w:p>
     <w:p>
       <w:pPr>
+        <w:jc w:val="both"/>
         <w:rPr>
           <w:rFonts w:eastAsiaTheme="minorEastAsia"/>
         </w:rPr>
       </w:pPr>
     </w:p>
-    <w:p/>
     <w:p/>
     <w:p>
       <w:pPr>
@@ -18732,24 +18520,14 @@
       <w:r>
         <w:t xml:space="preserve">Table </w:t>
       </w:r>
-      <w:r>
-        <w:fldChar w:fldCharType="begin"/>
-      </w:r>
-      <w:r>
-        <w:instrText xml:space="preserve"> SEQ Table \* ARABIC </w:instrText>
-      </w:r>
-      <w:r>
-        <w:fldChar w:fldCharType="separate"/>
-      </w:r>
-      <w:r>
-        <w:rPr>
-          <w:noProof/>
-        </w:rPr>
-        <w:t>5</w:t>
-      </w:r>
-      <w:r>
-        <w:fldChar w:fldCharType="end"/>
-      </w:r>
+      <w:fldSimple w:instr=" SEQ Table \* ARABIC ">
+        <w:r>
+          <w:rPr>
+            <w:noProof/>
+          </w:rPr>
+          <w:t>5</w:t>
+        </w:r>
+      </w:fldSimple>
       <w:r>
         <w:t>. Comparison of iterations with and without SOR</w:t>
       </w:r>
@@ -19032,7 +18810,6 @@
                 <w:rFonts w:ascii="Calibri" w:eastAsia="Times New Roman" w:hAnsi="Calibri" w:cs="Calibri"/>
                 <w:color w:val="000000"/>
               </w:rPr>
-              <w:lastRenderedPageBreak/>
               <w:t>0.1</w:t>
             </w:r>
           </w:p>
@@ -19530,6 +19307,7 @@
     <w:p>
       <w:pPr>
         <w:spacing w:line="360" w:lineRule="auto"/>
+        <w:jc w:val="both"/>
       </w:pPr>
       <w:r>
         <w:t>Table 6 shows a step through of different relaxation parameters for an element size of 0.025. The number of iterations needed decreases continually until reaching 2,</w:t>
@@ -19537,6 +19315,15 @@
       <w:r>
         <w:t xml:space="preserve"> where it suddenly increases in size.</w:t>
       </w:r>
+      <w:r>
+        <w:t xml:space="preserve"> There are limitations on the extent to which relaxation can be used before it destabilizes the result.</w:t>
+      </w:r>
+    </w:p>
+    <w:p>
+      <w:pPr>
+        <w:spacing w:line="360" w:lineRule="auto"/>
+        <w:jc w:val="both"/>
+      </w:pPr>
     </w:p>
     <w:p>
       <w:pPr>
@@ -19546,24 +19333,14 @@
       <w:r>
         <w:t xml:space="preserve">Table </w:t>
       </w:r>
-      <w:r>
-        <w:fldChar w:fldCharType="begin"/>
-      </w:r>
-      <w:r>
-        <w:instrText xml:space="preserve"> SEQ Table \* ARABIC </w:instrText>
-      </w:r>
-      <w:r>
-        <w:fldChar w:fldCharType="separate"/>
-      </w:r>
-      <w:r>
-        <w:rPr>
-          <w:noProof/>
-        </w:rPr>
-        <w:t>6</w:t>
-      </w:r>
-      <w:r>
-        <w:fldChar w:fldCharType="end"/>
-      </w:r>
+      <w:fldSimple w:instr=" SEQ Table \* ARABIC ">
+        <w:r>
+          <w:rPr>
+            <w:noProof/>
+          </w:rPr>
+          <w:t>6</w:t>
+        </w:r>
+      </w:fldSimple>
       <w:r>
         <w:t>. Sweep through SOR weights</w:t>
       </w:r>
@@ -20328,6 +20105,7 @@
                 <w:rFonts w:ascii="Calibri" w:eastAsia="Times New Roman" w:hAnsi="Calibri" w:cs="Calibri"/>
                 <w:color w:val="000000"/>
               </w:rPr>
+              <w:lastRenderedPageBreak/>
               <w:t>1.9</w:t>
             </w:r>
           </w:p>
@@ -20456,16 +20234,33 @@
     <w:p>
       <w:pPr>
         <w:spacing w:line="360" w:lineRule="auto"/>
-      </w:pPr>
-      <w:bookmarkStart w:id="7" w:name="_Toc481628913"/>
-      <w:r>
         <w:rPr>
           <w:rStyle w:val="Heading1Char"/>
         </w:rPr>
-        <w:lastRenderedPageBreak/>
+      </w:pPr>
+      <w:bookmarkStart w:id="6" w:name="_Toc481628913"/>
+      <w:r>
+        <w:rPr>
+          <w:rStyle w:val="Heading1Char"/>
+        </w:rPr>
         <w:t>APPENDIX A: ADDITIONAL PLOTS AND FIGURES</w:t>
       </w:r>
-      <w:bookmarkEnd w:id="7"/>
+      <w:bookmarkEnd w:id="6"/>
+    </w:p>
+    <w:p>
+      <w:pPr>
+        <w:spacing w:line="360" w:lineRule="auto"/>
+        <w:rPr>
+          <w:rStyle w:val="Heading1Char"/>
+        </w:rPr>
+      </w:pPr>
+    </w:p>
+    <w:p>
+      <w:pPr>
+        <w:spacing w:line="360" w:lineRule="auto"/>
+        <w:jc w:val="center"/>
+      </w:pPr>
+      <w:bookmarkStart w:id="7" w:name="_GoBack"/>
       <w:r>
         <w:rPr>
           <w:noProof/>
@@ -20512,6 +20307,7 @@
           </wp:inline>
         </w:drawing>
       </w:r>
+      <w:bookmarkEnd w:id="7"/>
     </w:p>
     <w:p>
       <w:pPr>
@@ -21817,10 +21613,7 @@
     </w:r>
     <w:r>
       <w:tab/>
-      <w:t xml:space="preserve">MECE 5397 </w:t>
-    </w:r>
-    <w:r>
-      <w:t>– Scientific Computing</w:t>
+      <w:t>MECE 5397 – Scientific Computing</w:t>
     </w:r>
     <w:r>
       <w:tab/>
@@ -22694,571 +22487,6 @@
 </w:styles>
 </file>
 
-<file path=word/glossary/document.xml><?xml version="1.0" encoding="utf-8"?>
-<w:glossaryDocument xmlns:wpc="http://schemas.microsoft.com/office/word/2010/wordprocessingCanvas" xmlns:mc="http://schemas.openxmlformats.org/markup-compatibility/2006" xmlns:o="urn:schemas-microsoft-com:office:office" xmlns:r="http://schemas.openxmlformats.org/officeDocument/2006/relationships" xmlns:m="http://schemas.openxmlformats.org/officeDocument/2006/math" xmlns:v="urn:schemas-microsoft-com:vml" xmlns:wp14="http://schemas.microsoft.com/office/word/2010/wordprocessingDrawing" xmlns:wp="http://schemas.openxmlformats.org/drawingml/2006/wordprocessingDrawing" xmlns:w10="urn:schemas-microsoft-com:office:word" xmlns:w="http://schemas.openxmlformats.org/wordprocessingml/2006/main" xmlns:w14="http://schemas.microsoft.com/office/word/2010/wordml" xmlns:w15="http://schemas.microsoft.com/office/word/2012/wordml" xmlns:wpg="http://schemas.microsoft.com/office/word/2010/wordprocessingGroup" xmlns:wpi="http://schemas.microsoft.com/office/word/2010/wordprocessingInk" xmlns:wne="http://schemas.microsoft.com/office/word/2006/wordml" xmlns:wps="http://schemas.microsoft.com/office/word/2010/wordprocessingShape" mc:Ignorable="w14 w15 wp14"/>
-</file>
-
-<file path=word/glossary/fontTable.xml><?xml version="1.0" encoding="utf-8"?>
-<w:fonts xmlns:mc="http://schemas.openxmlformats.org/markup-compatibility/2006" xmlns:r="http://schemas.openxmlformats.org/officeDocument/2006/relationships" xmlns:w="http://schemas.openxmlformats.org/wordprocessingml/2006/main" xmlns:w14="http://schemas.microsoft.com/office/word/2010/wordml" xmlns:w15="http://schemas.microsoft.com/office/word/2012/wordml" mc:Ignorable="w14 w15">
-  <w:font w:name="Courier New">
-    <w:panose1 w:val="02070309020205020404"/>
-    <w:charset w:val="00"/>
-    <w:family w:val="modern"/>
-    <w:pitch w:val="fixed"/>
-    <w:sig w:usb0="E0002EFF" w:usb1="C0007843" w:usb2="00000009" w:usb3="00000000" w:csb0="000001FF" w:csb1="00000000"/>
-  </w:font>
-  <w:font w:name="Times New Roman">
-    <w:panose1 w:val="02020603050405020304"/>
-    <w:charset w:val="00"/>
-    <w:family w:val="roman"/>
-    <w:pitch w:val="variable"/>
-    <w:sig w:usb0="E0002EFF" w:usb1="C000785B" w:usb2="00000009" w:usb3="00000000" w:csb0="000001FF" w:csb1="00000000"/>
-  </w:font>
-  <w:font w:name="Wingdings">
-    <w:panose1 w:val="05000000000000000000"/>
-    <w:charset w:val="02"/>
-    <w:family w:val="auto"/>
-    <w:pitch w:val="variable"/>
-    <w:sig w:usb0="00000000" w:usb1="10000000" w:usb2="00000000" w:usb3="00000000" w:csb0="80000000" w:csb1="00000000"/>
-  </w:font>
-  <w:font w:name="Symbol">
-    <w:panose1 w:val="05050102010706020507"/>
-    <w:charset w:val="02"/>
-    <w:family w:val="roman"/>
-    <w:pitch w:val="variable"/>
-    <w:sig w:usb0="00000000" w:usb1="10000000" w:usb2="00000000" w:usb3="00000000" w:csb0="80000000" w:csb1="00000000"/>
-  </w:font>
-  <w:font w:name="Cambria Math">
-    <w:panose1 w:val="02040503050406030204"/>
-    <w:charset w:val="00"/>
-    <w:family w:val="roman"/>
-    <w:pitch w:val="variable"/>
-    <w:sig w:usb0="E00002FF" w:usb1="420024FF" w:usb2="00000000" w:usb3="00000000" w:csb0="0000019F" w:csb1="00000000"/>
-  </w:font>
-  <w:font w:name="Calibri">
-    <w:panose1 w:val="020F0502020204030204"/>
-    <w:charset w:val="00"/>
-    <w:family w:val="swiss"/>
-    <w:pitch w:val="variable"/>
-    <w:sig w:usb0="E0002AFF" w:usb1="C000247B" w:usb2="00000009" w:usb3="00000000" w:csb0="000001FF" w:csb1="00000000"/>
-  </w:font>
-  <w:font w:name="Calibri Light">
-    <w:panose1 w:val="020F0302020204030204"/>
-    <w:charset w:val="00"/>
-    <w:family w:val="swiss"/>
-    <w:pitch w:val="variable"/>
-    <w:sig w:usb0="E0002AFF" w:usb1="C000247B" w:usb2="00000009" w:usb3="00000000" w:csb0="000001FF" w:csb1="00000000"/>
-  </w:font>
-</w:fonts>
-</file>
-
-<file path=word/glossary/settings.xml><?xml version="1.0" encoding="utf-8"?>
-<w:settings xmlns:mc="http://schemas.openxmlformats.org/markup-compatibility/2006" xmlns:o="urn:schemas-microsoft-com:office:office" xmlns:r="http://schemas.openxmlformats.org/officeDocument/2006/relationships" xmlns:m="http://schemas.openxmlformats.org/officeDocument/2006/math" xmlns:v="urn:schemas-microsoft-com:vml" xmlns:w10="urn:schemas-microsoft-com:office:word" xmlns:w="http://schemas.openxmlformats.org/wordprocessingml/2006/main" xmlns:w14="http://schemas.microsoft.com/office/word/2010/wordml" xmlns:w15="http://schemas.microsoft.com/office/word/2012/wordml" xmlns:sl="http://schemas.openxmlformats.org/schemaLibrary/2006/main" mc:Ignorable="w14 w15">
-  <w:view w:val="normal"/>
-  <w:defaultTabStop w:val="720"/>
-  <w:characterSpacingControl w:val="doNotCompress"/>
-  <w:compat>
-    <w:useFELayout/>
-    <w:compatSetting w:name="compatibilityMode" w:uri="http://schemas.microsoft.com/office/word" w:val="15"/>
-    <w:compatSetting w:name="overrideTableStyleFontSizeAndJustification" w:uri="http://schemas.microsoft.com/office/word" w:val="1"/>
-    <w:compatSetting w:name="enableOpenTypeFeatures" w:uri="http://schemas.microsoft.com/office/word" w:val="1"/>
-    <w:compatSetting w:name="doNotFlipMirrorIndents" w:uri="http://schemas.microsoft.com/office/word" w:val="1"/>
-    <w:compatSetting w:name="differentiateMultirowTableHeaders" w:uri="http://schemas.microsoft.com/office/word" w:val="1"/>
-  </w:compat>
-  <w:rsids>
-    <w:rsidRoot w:val="0075582F"/>
-    <w:rsid w:val="0075582F"/>
-  </w:rsids>
-  <m:mathPr>
-    <m:mathFont m:val="Cambria Math"/>
-    <m:brkBin m:val="before"/>
-    <m:brkBinSub m:val="--"/>
-    <m:smallFrac m:val="0"/>
-    <m:dispDef/>
-    <m:lMargin m:val="0"/>
-    <m:rMargin m:val="0"/>
-    <m:defJc m:val="centerGroup"/>
-    <m:wrapIndent m:val="1440"/>
-    <m:intLim m:val="subSup"/>
-    <m:naryLim m:val="undOvr"/>
-  </m:mathPr>
-  <w:themeFontLang w:val="en-US"/>
-  <w:clrSchemeMapping w:bg1="light1" w:t1="dark1" w:bg2="light2" w:t2="dark2" w:accent1="accent1" w:accent2="accent2" w:accent3="accent3" w:accent4="accent4" w:accent5="accent5" w:accent6="accent6" w:hyperlink="hyperlink" w:followedHyperlink="followedHyperlink"/>
-  <w:decimalSymbol w:val="."/>
-  <w:listSeparator w:val=","/>
-  <w15:chartTrackingRefBased/>
-</w:settings>
-</file>
-
-<file path=word/glossary/styles.xml><?xml version="1.0" encoding="utf-8"?>
-<w:styles xmlns:mc="http://schemas.openxmlformats.org/markup-compatibility/2006" xmlns:r="http://schemas.openxmlformats.org/officeDocument/2006/relationships" xmlns:w="http://schemas.openxmlformats.org/wordprocessingml/2006/main" xmlns:w14="http://schemas.microsoft.com/office/word/2010/wordml" xmlns:w15="http://schemas.microsoft.com/office/word/2012/wordml" mc:Ignorable="w14 w15">
-  <w:docDefaults>
-    <w:rPrDefault>
-      <w:rPr>
-        <w:rFonts w:asciiTheme="minorHAnsi" w:eastAsiaTheme="minorEastAsia" w:hAnsiTheme="minorHAnsi" w:cstheme="minorBidi"/>
-        <w:sz w:val="22"/>
-        <w:szCs w:val="22"/>
-        <w:lang w:val="en-US" w:eastAsia="en-US" w:bidi="ar-SA"/>
-      </w:rPr>
-    </w:rPrDefault>
-    <w:pPrDefault>
-      <w:pPr>
-        <w:spacing w:after="160" w:line="259" w:lineRule="auto"/>
-      </w:pPr>
-    </w:pPrDefault>
-  </w:docDefaults>
-  <w:latentStyles w:defLockedState="0" w:defUIPriority="99" w:defSemiHidden="0" w:defUnhideWhenUsed="0" w:defQFormat="0" w:count="371">
-    <w:lsdException w:name="Normal" w:uiPriority="0" w:qFormat="1"/>
-    <w:lsdException w:name="heading 1" w:uiPriority="9" w:qFormat="1"/>
-    <w:lsdException w:name="heading 2" w:semiHidden="1" w:uiPriority="9" w:unhideWhenUsed="1" w:qFormat="1"/>
-    <w:lsdException w:name="heading 3" w:semiHidden="1" w:uiPriority="9" w:unhideWhenUsed="1" w:qFormat="1"/>
-    <w:lsdException w:name="heading 4" w:semiHidden="1" w:uiPriority="9" w:unhideWhenUsed="1" w:qFormat="1"/>
-    <w:lsdException w:name="heading 5" w:semiHidden="1" w:uiPriority="9" w:unhideWhenUsed="1" w:qFormat="1"/>
-    <w:lsdException w:name="heading 6" w:semiHidden="1" w:uiPriority="9" w:unhideWhenUsed="1" w:qFormat="1"/>
-    <w:lsdException w:name="heading 7" w:semiHidden="1" w:uiPriority="9" w:unhideWhenUsed="1" w:qFormat="1"/>
-    <w:lsdException w:name="heading 8" w:semiHidden="1" w:uiPriority="9" w:unhideWhenUsed="1" w:qFormat="1"/>
-    <w:lsdException w:name="heading 9" w:semiHidden="1" w:uiPriority="9" w:unhideWhenUsed="1" w:qFormat="1"/>
-    <w:lsdException w:name="index 1" w:semiHidden="1" w:unhideWhenUsed="1"/>
-    <w:lsdException w:name="index 2" w:semiHidden="1" w:unhideWhenUsed="1"/>
-    <w:lsdException w:name="index 3" w:semiHidden="1" w:unhideWhenUsed="1"/>
-    <w:lsdException w:name="index 4" w:semiHidden="1" w:unhideWhenUsed="1"/>
-    <w:lsdException w:name="index 5" w:semiHidden="1" w:unhideWhenUsed="1"/>
-    <w:lsdException w:name="index 6" w:semiHidden="1" w:unhideWhenUsed="1"/>
-    <w:lsdException w:name="index 7" w:semiHidden="1" w:unhideWhenUsed="1"/>
-    <w:lsdException w:name="index 8" w:semiHidden="1" w:unhideWhenUsed="1"/>
-    <w:lsdException w:name="index 9" w:semiHidden="1" w:unhideWhenUsed="1"/>
-    <w:lsdException w:name="toc 1" w:semiHidden="1" w:uiPriority="39" w:unhideWhenUsed="1"/>
-    <w:lsdException w:name="toc 2" w:semiHidden="1" w:uiPriority="39" w:unhideWhenUsed="1"/>
-    <w:lsdException w:name="toc 3" w:semiHidden="1" w:uiPriority="39" w:unhideWhenUsed="1"/>
-    <w:lsdException w:name="toc 4" w:semiHidden="1" w:uiPriority="39" w:unhideWhenUsed="1"/>
-    <w:lsdException w:name="toc 5" w:semiHidden="1" w:uiPriority="39" w:unhideWhenUsed="1"/>
-    <w:lsdException w:name="toc 6" w:semiHidden="1" w:uiPriority="39" w:unhideWhenUsed="1"/>
-    <w:lsdException w:name="toc 7" w:semiHidden="1" w:uiPriority="39" w:unhideWhenUsed="1"/>
-    <w:lsdException w:name="toc 8" w:semiHidden="1" w:uiPriority="39" w:unhideWhenUsed="1"/>
-    <w:lsdException w:name="toc 9" w:semiHidden="1" w:uiPriority="39" w:unhideWhenUsed="1"/>
-    <w:lsdException w:name="Normal Indent" w:semiHidden="1" w:unhideWhenUsed="1"/>
-    <w:lsdException w:name="footnote text" w:semiHidden="1" w:unhideWhenUsed="1"/>
-    <w:lsdException w:name="annotation text" w:semiHidden="1" w:unhideWhenUsed="1"/>
-    <w:lsdException w:name="header" w:semiHidden="1" w:unhideWhenUsed="1"/>
-    <w:lsdException w:name="footer" w:semiHidden="1" w:unhideWhenUsed="1"/>
-    <w:lsdException w:name="index heading" w:semiHidden="1" w:unhideWhenUsed="1"/>
-    <w:lsdException w:name="caption" w:semiHidden="1" w:uiPriority="35" w:unhideWhenUsed="1" w:qFormat="1"/>
-    <w:lsdException w:name="table of figures" w:semiHidden="1" w:unhideWhenUsed="1"/>
-    <w:lsdException w:name="envelope address" w:semiHidden="1" w:unhideWhenUsed="1"/>
-    <w:lsdException w:name="envelope return" w:semiHidden="1" w:unhideWhenUsed="1"/>
-    <w:lsdException w:name="footnote reference" w:semiHidden="1" w:unhideWhenUsed="1"/>
-    <w:lsdException w:name="annotation reference" w:semiHidden="1" w:unhideWhenUsed="1"/>
-    <w:lsdException w:name="line number" w:semiHidden="1" w:unhideWhenUsed="1"/>
-    <w:lsdException w:name="page number" w:semiHidden="1" w:unhideWhenUsed="1"/>
-    <w:lsdException w:name="endnote reference" w:semiHidden="1" w:unhideWhenUsed="1"/>
-    <w:lsdException w:name="endnote text" w:semiHidden="1" w:unhideWhenUsed="1"/>
-    <w:lsdException w:name="table of authorities" w:semiHidden="1" w:unhideWhenUsed="1"/>
-    <w:lsdException w:name="macro" w:semiHidden="1" w:unhideWhenUsed="1"/>
-    <w:lsdException w:name="toa heading" w:semiHidden="1" w:unhideWhenUsed="1"/>
-    <w:lsdException w:name="List" w:semiHidden="1" w:unhideWhenUsed="1"/>
-    <w:lsdException w:name="List Bullet" w:semiHidden="1" w:unhideWhenUsed="1"/>
-    <w:lsdException w:name="List Number" w:semiHidden="1" w:unhideWhenUsed="1"/>
-    <w:lsdException w:name="List 2" w:semiHidden="1" w:unhideWhenUsed="1"/>
-    <w:lsdException w:name="List 3" w:semiHidden="1" w:unhideWhenUsed="1"/>
-    <w:lsdException w:name="List 4" w:semiHidden="1" w:unhideWhenUsed="1"/>
-    <w:lsdException w:name="List 5" w:semiHidden="1" w:unhideWhenUsed="1"/>
-    <w:lsdException w:name="List Bullet 2" w:semiHidden="1" w:unhideWhenUsed="1"/>
-    <w:lsdException w:name="List Bullet 3" w:semiHidden="1" w:unhideWhenUsed="1"/>
-    <w:lsdException w:name="List Bullet 4" w:semiHidden="1" w:unhideWhenUsed="1"/>
-    <w:lsdException w:name="List Bullet 5" w:semiHidden="1" w:unhideWhenUsed="1"/>
-    <w:lsdException w:name="List Number 2" w:semiHidden="1" w:unhideWhenUsed="1"/>
-    <w:lsdException w:name="List Number 3" w:semiHidden="1" w:unhideWhenUsed="1"/>
-    <w:lsdException w:name="List Number 4" w:semiHidden="1" w:unhideWhenUsed="1"/>
-    <w:lsdException w:name="List Number 5" w:semiHidden="1" w:unhideWhenUsed="1"/>
-    <w:lsdException w:name="Title" w:uiPriority="10" w:qFormat="1"/>
-    <w:lsdException w:name="Closing" w:semiHidden="1" w:unhideWhenUsed="1"/>
-    <w:lsdException w:name="Signature" w:semiHidden="1" w:unhideWhenUsed="1"/>
-    <w:lsdException w:name="Default Paragraph Font" w:semiHidden="1" w:uiPriority="1" w:unhideWhenUsed="1"/>
-    <w:lsdException w:name="Body Text" w:semiHidden="1" w:unhideWhenUsed="1"/>
-    <w:lsdException w:name="Body Text Indent" w:semiHidden="1" w:unhideWhenUsed="1"/>
-    <w:lsdException w:name="List Continue" w:semiHidden="1" w:unhideWhenUsed="1"/>
-    <w:lsdException w:name="List Continue 2" w:semiHidden="1" w:unhideWhenUsed="1"/>
-    <w:lsdException w:name="List Continue 3" w:semiHidden="1" w:unhideWhenUsed="1"/>
-    <w:lsdException w:name="List Continue 4" w:semiHidden="1" w:unhideWhenUsed="1"/>
-    <w:lsdException w:name="List Continue 5" w:semiHidden="1" w:unhideWhenUsed="1"/>
-    <w:lsdException w:name="Message Header" w:semiHidden="1" w:unhideWhenUsed="1"/>
-    <w:lsdException w:name="Subtitle" w:uiPriority="11" w:qFormat="1"/>
-    <w:lsdException w:name="Salutation" w:semiHidden="1" w:unhideWhenUsed="1"/>
-    <w:lsdException w:name="Date" w:semiHidden="1" w:unhideWhenUsed="1"/>
-    <w:lsdException w:name="Body Text First Indent" w:semiHidden="1" w:unhideWhenUsed="1"/>
-    <w:lsdException w:name="Body Text First Indent 2" w:semiHidden="1" w:unhideWhenUsed="1"/>
-    <w:lsdException w:name="Note Heading" w:semiHidden="1" w:unhideWhenUsed="1"/>
-    <w:lsdException w:name="Body Text 2" w:semiHidden="1" w:unhideWhenUsed="1"/>
-    <w:lsdException w:name="Body Text 3" w:semiHidden="1" w:unhideWhenUsed="1"/>
-    <w:lsdException w:name="Body Text Indent 2" w:semiHidden="1" w:unhideWhenUsed="1"/>
-    <w:lsdException w:name="Body Text Indent 3" w:semiHidden="1" w:unhideWhenUsed="1"/>
-    <w:lsdException w:name="Block Text" w:semiHidden="1" w:unhideWhenUsed="1"/>
-    <w:lsdException w:name="Hyperlink" w:semiHidden="1" w:unhideWhenUsed="1"/>
-    <w:lsdException w:name="FollowedHyperlink" w:semiHidden="1" w:unhideWhenUsed="1"/>
-    <w:lsdException w:name="Strong" w:uiPriority="22" w:qFormat="1"/>
-    <w:lsdException w:name="Emphasis" w:uiPriority="20" w:qFormat="1"/>
-    <w:lsdException w:name="Document Map" w:semiHidden="1" w:unhideWhenUsed="1"/>
-    <w:lsdException w:name="Plain Text" w:semiHidden="1" w:unhideWhenUsed="1"/>
-    <w:lsdException w:name="E-mail Signature" w:semiHidden="1" w:unhideWhenUsed="1"/>
-    <w:lsdException w:name="HTML Top of Form" w:semiHidden="1" w:unhideWhenUsed="1"/>
-    <w:lsdException w:name="HTML Bottom of Form" w:semiHidden="1" w:unhideWhenUsed="1"/>
-    <w:lsdException w:name="Normal (Web)" w:semiHidden="1" w:unhideWhenUsed="1"/>
-    <w:lsdException w:name="HTML Acronym" w:semiHidden="1" w:unhideWhenUsed="1"/>
-    <w:lsdException w:name="HTML Address" w:semiHidden="1" w:unhideWhenUsed="1"/>
-    <w:lsdException w:name="HTML Cite" w:semiHidden="1" w:unhideWhenUsed="1"/>
-    <w:lsdException w:name="HTML Code" w:semiHidden="1" w:unhideWhenUsed="1"/>
-    <w:lsdException w:name="HTML Definition" w:semiHidden="1" w:unhideWhenUsed="1"/>
-    <w:lsdException w:name="HTML Keyboard" w:semiHidden="1" w:unhideWhenUsed="1"/>
-    <w:lsdException w:name="HTML Preformatted" w:semiHidden="1" w:unhideWhenUsed="1"/>
-    <w:lsdException w:name="HTML Sample" w:semiHidden="1" w:unhideWhenUsed="1"/>
-    <w:lsdException w:name="HTML Typewriter" w:semiHidden="1" w:unhideWhenUsed="1"/>
-    <w:lsdException w:name="HTML Variable" w:semiHidden="1" w:unhideWhenUsed="1"/>
-    <w:lsdException w:name="Normal Table" w:semiHidden="1" w:unhideWhenUsed="1"/>
-    <w:lsdException w:name="annotation subject" w:semiHidden="1" w:unhideWhenUsed="1"/>
-    <w:lsdException w:name="No List" w:semiHidden="1" w:unhideWhenUsed="1"/>
-    <w:lsdException w:name="Outline List 1" w:semiHidden="1" w:unhideWhenUsed="1"/>
-    <w:lsdException w:name="Outline List 2" w:semiHidden="1" w:unhideWhenUsed="1"/>
-    <w:lsdException w:name="Outline List 3" w:semiHidden="1" w:unhideWhenUsed="1"/>
-    <w:lsdException w:name="Table Simple 1" w:semiHidden="1" w:unhideWhenUsed="1"/>
-    <w:lsdException w:name="Table Simple 2" w:semiHidden="1" w:unhideWhenUsed="1"/>
-    <w:lsdException w:name="Table Simple 3" w:semiHidden="1" w:unhideWhenUsed="1"/>
-    <w:lsdException w:name="Table Classic 1" w:semiHidden="1" w:unhideWhenUsed="1"/>
-    <w:lsdException w:name="Table Classic 2" w:semiHidden="1" w:unhideWhenUsed="1"/>
-    <w:lsdException w:name="Table Classic 3" w:semiHidden="1" w:unhideWhenUsed="1"/>
-    <w:lsdException w:name="Table Classic 4" w:semiHidden="1" w:unhideWhenUsed="1"/>
-    <w:lsdException w:name="Table Colorful 1" w:semiHidden="1" w:unhideWhenUsed="1"/>
-    <w:lsdException w:name="Table Colorful 2" w:semiHidden="1" w:unhideWhenUsed="1"/>
-    <w:lsdException w:name="Table Colorful 3" w:semiHidden="1" w:unhideWhenUsed="1"/>
-    <w:lsdException w:name="Table Columns 1" w:semiHidden="1" w:unhideWhenUsed="1"/>
-    <w:lsdException w:name="Table Columns 2" w:semiHidden="1" w:unhideWhenUsed="1"/>
-    <w:lsdException w:name="Table Columns 3" w:semiHidden="1" w:unhideWhenUsed="1"/>
-    <w:lsdException w:name="Table Columns 4" w:semiHidden="1" w:unhideWhenUsed="1"/>
-    <w:lsdException w:name="Table Columns 5" w:semiHidden="1" w:unhideWhenUsed="1"/>
-    <w:lsdException w:name="Table Grid 1" w:semiHidden="1" w:unhideWhenUsed="1"/>
-    <w:lsdException w:name="Table Grid 2" w:semiHidden="1" w:unhideWhenUsed="1"/>
-    <w:lsdException w:name="Table Grid 3" w:semiHidden="1" w:unhideWhenUsed="1"/>
-    <w:lsdException w:name="Table Grid 4" w:semiHidden="1" w:unhideWhenUsed="1"/>
-    <w:lsdException w:name="Table Grid 5" w:semiHidden="1" w:unhideWhenUsed="1"/>
-    <w:lsdException w:name="Table Grid 6" w:semiHidden="1" w:unhideWhenUsed="1"/>
-    <w:lsdException w:name="Table Grid 7" w:semiHidden="1" w:unhideWhenUsed="1"/>
-    <w:lsdException w:name="Table Grid 8" w:semiHidden="1" w:unhideWhenUsed="1"/>
-    <w:lsdException w:name="Table List 1" w:semiHidden="1" w:unhideWhenUsed="1"/>
-    <w:lsdException w:name="Table List 2" w:semiHidden="1" w:unhideWhenUsed="1"/>
-    <w:lsdException w:name="Table List 3" w:semiHidden="1" w:unhideWhenUsed="1"/>
-    <w:lsdException w:name="Table List 4" w:semiHidden="1" w:unhideWhenUsed="1"/>
-    <w:lsdException w:name="Table List 5" w:semiHidden="1" w:unhideWhenUsed="1"/>
-    <w:lsdException w:name="Table List 6" w:semiHidden="1" w:unhideWhenUsed="1"/>
-    <w:lsdException w:name="Table List 7" w:semiHidden="1" w:unhideWhenUsed="1"/>
-    <w:lsdException w:name="Table List 8" w:semiHidden="1" w:unhideWhenUsed="1"/>
-    <w:lsdException w:name="Table 3D effects 1" w:semiHidden="1" w:unhideWhenUsed="1"/>
-    <w:lsdException w:name="Table 3D effects 2" w:semiHidden="1" w:unhideWhenUsed="1"/>
-    <w:lsdException w:name="Table 3D effects 3" w:semiHidden="1" w:unhideWhenUsed="1"/>
-    <w:lsdException w:name="Table Contemporary" w:semiHidden="1" w:unhideWhenUsed="1"/>
-    <w:lsdException w:name="Table Elegant" w:semiHidden="1" w:unhideWhenUsed="1"/>
-    <w:lsdException w:name="Table Professional" w:semiHidden="1" w:unhideWhenUsed="1"/>
-    <w:lsdException w:name="Table Subtle 1" w:semiHidden="1" w:unhideWhenUsed="1"/>
-    <w:lsdException w:name="Table Subtle 2" w:semiHidden="1" w:unhideWhenUsed="1"/>
-    <w:lsdException w:name="Table Web 1" w:semiHidden="1" w:unhideWhenUsed="1"/>
-    <w:lsdException w:name="Table Web 2" w:semiHidden="1" w:unhideWhenUsed="1"/>
-    <w:lsdException w:name="Table Web 3" w:semiHidden="1" w:unhideWhenUsed="1"/>
-    <w:lsdException w:name="Balloon Text" w:semiHidden="1" w:unhideWhenUsed="1"/>
-    <w:lsdException w:name="Table Grid" w:uiPriority="39"/>
-    <w:lsdException w:name="Table Theme" w:semiHidden="1" w:unhideWhenUsed="1"/>
-    <w:lsdException w:name="Placeholder Text" w:semiHidden="1"/>
-    <w:lsdException w:name="No Spacing" w:uiPriority="1" w:qFormat="1"/>
-    <w:lsdException w:name="Light Shading" w:uiPriority="60"/>
-    <w:lsdException w:name="Light List" w:uiPriority="61"/>
-    <w:lsdException w:name="Light Grid" w:uiPriority="62"/>
-    <w:lsdException w:name="Medium Shading 1" w:uiPriority="63"/>
-    <w:lsdException w:name="Medium Shading 2" w:uiPriority="64"/>
-    <w:lsdException w:name="Medium List 1" w:uiPriority="65"/>
-    <w:lsdException w:name="Medium List 2" w:uiPriority="66"/>
-    <w:lsdException w:name="Medium Grid 1" w:uiPriority="67"/>
-    <w:lsdException w:name="Medium Grid 2" w:uiPriority="68"/>
-    <w:lsdException w:name="Medium Grid 3" w:uiPriority="69"/>
-    <w:lsdException w:name="Dark List" w:uiPriority="70"/>
-    <w:lsdException w:name="Colorful Shading" w:uiPriority="71"/>
-    <w:lsdException w:name="Colorful List" w:uiPriority="72"/>
-    <w:lsdException w:name="Colorful Grid" w:uiPriority="73"/>
-    <w:lsdException w:name="Light Shading Accent 1" w:uiPriority="60"/>
-    <w:lsdException w:name="Light List Accent 1" w:uiPriority="61"/>
-    <w:lsdException w:name="Light Grid Accent 1" w:uiPriority="62"/>
-    <w:lsdException w:name="Medium Shading 1 Accent 1" w:uiPriority="63"/>
-    <w:lsdException w:name="Medium Shading 2 Accent 1" w:uiPriority="64"/>
-    <w:lsdException w:name="Medium List 1 Accent 1" w:uiPriority="65"/>
-    <w:lsdException w:name="Revision" w:semiHidden="1"/>
-    <w:lsdException w:name="List Paragraph" w:uiPriority="34" w:qFormat="1"/>
-    <w:lsdException w:name="Quote" w:uiPriority="29" w:qFormat="1"/>
-    <w:lsdException w:name="Intense Quote" w:uiPriority="30" w:qFormat="1"/>
-    <w:lsdException w:name="Medium List 2 Accent 1" w:uiPriority="66"/>
-    <w:lsdException w:name="Medium Grid 1 Accent 1" w:uiPriority="67"/>
-    <w:lsdException w:name="Medium Grid 2 Accent 1" w:uiPriority="68"/>
-    <w:lsdException w:name="Medium Grid 3 Accent 1" w:uiPriority="69"/>
-    <w:lsdException w:name="Dark List Accent 1" w:uiPriority="70"/>
-    <w:lsdException w:name="Colorful Shading Accent 1" w:uiPriority="71"/>
-    <w:lsdException w:name="Colorful List Accent 1" w:uiPriority="72"/>
-    <w:lsdException w:name="Colorful Grid Accent 1" w:uiPriority="73"/>
-    <w:lsdException w:name="Light Shading Accent 2" w:uiPriority="60"/>
-    <w:lsdException w:name="Light List Accent 2" w:uiPriority="61"/>
-    <w:lsdException w:name="Light Grid Accent 2" w:uiPriority="62"/>
-    <w:lsdException w:name="Medium Shading 1 Accent 2" w:uiPriority="63"/>
-    <w:lsdException w:name="Medium Shading 2 Accent 2" w:uiPriority="64"/>
-    <w:lsdException w:name="Medium List 1 Accent 2" w:uiPriority="65"/>
-    <w:lsdException w:name="Medium List 2 Accent 2" w:uiPriority="66"/>
-    <w:lsdException w:name="Medium Grid 1 Accent 2" w:uiPriority="67"/>
-    <w:lsdException w:name="Medium Grid 2 Accent 2" w:uiPriority="68"/>
-    <w:lsdException w:name="Medium Grid 3 Accent 2" w:uiPriority="69"/>
-    <w:lsdException w:name="Dark List Accent 2" w:uiPriority="70"/>
-    <w:lsdException w:name="Colorful Shading Accent 2" w:uiPriority="71"/>
-    <w:lsdException w:name="Colorful List Accent 2" w:uiPriority="72"/>
-    <w:lsdException w:name="Colorful Grid Accent 2" w:uiPriority="73"/>
-    <w:lsdException w:name="Light Shading Accent 3" w:uiPriority="60"/>
-    <w:lsdException w:name="Light List Accent 3" w:uiPriority="61"/>
-    <w:lsdException w:name="Light Grid Accent 3" w:uiPriority="62"/>
-    <w:lsdException w:name="Medium Shading 1 Accent 3" w:uiPriority="63"/>
-    <w:lsdException w:name="Medium Shading 2 Accent 3" w:uiPriority="64"/>
-    <w:lsdException w:name="Medium List 1 Accent 3" w:uiPriority="65"/>
-    <w:lsdException w:name="Medium List 2 Accent 3" w:uiPriority="66"/>
-    <w:lsdException w:name="Medium Grid 1 Accent 3" w:uiPriority="67"/>
-    <w:lsdException w:name="Medium Grid 2 Accent 3" w:uiPriority="68"/>
-    <w:lsdException w:name="Medium Grid 3 Accent 3" w:uiPriority="69"/>
-    <w:lsdException w:name="Dark List Accent 3" w:uiPriority="70"/>
-    <w:lsdException w:name="Colorful Shading Accent 3" w:uiPriority="71"/>
-    <w:lsdException w:name="Colorful List Accent 3" w:uiPriority="72"/>
-    <w:lsdException w:name="Colorful Grid Accent 3" w:uiPriority="73"/>
-    <w:lsdException w:name="Light Shading Accent 4" w:uiPriority="60"/>
-    <w:lsdException w:name="Light List Accent 4" w:uiPriority="61"/>
-    <w:lsdException w:name="Light Grid Accent 4" w:uiPriority="62"/>
-    <w:lsdException w:name="Medium Shading 1 Accent 4" w:uiPriority="63"/>
-    <w:lsdException w:name="Medium Shading 2 Accent 4" w:uiPriority="64"/>
-    <w:lsdException w:name="Medium List 1 Accent 4" w:uiPriority="65"/>
-    <w:lsdException w:name="Medium List 2 Accent 4" w:uiPriority="66"/>
-    <w:lsdException w:name="Medium Grid 1 Accent 4" w:uiPriority="67"/>
-    <w:lsdException w:name="Medium Grid 2 Accent 4" w:uiPriority="68"/>
-    <w:lsdException w:name="Medium Grid 3 Accent 4" w:uiPriority="69"/>
-    <w:lsdException w:name="Dark List Accent 4" w:uiPriority="70"/>
-    <w:lsdException w:name="Colorful Shading Accent 4" w:uiPriority="71"/>
-    <w:lsdException w:name="Colorful List Accent 4" w:uiPriority="72"/>
-    <w:lsdException w:name="Colorful Grid Accent 4" w:uiPriority="73"/>
-    <w:lsdException w:name="Light Shading Accent 5" w:uiPriority="60"/>
-    <w:lsdException w:name="Light List Accent 5" w:uiPriority="61"/>
-    <w:lsdException w:name="Light Grid Accent 5" w:uiPriority="62"/>
-    <w:lsdException w:name="Medium Shading 1 Accent 5" w:uiPriority="63"/>
-    <w:lsdException w:name="Medium Shading 2 Accent 5" w:uiPriority="64"/>
-    <w:lsdException w:name="Medium List 1 Accent 5" w:uiPriority="65"/>
-    <w:lsdException w:name="Medium List 2 Accent 5" w:uiPriority="66"/>
-    <w:lsdException w:name="Medium Grid 1 Accent 5" w:uiPriority="67"/>
-    <w:lsdException w:name="Medium Grid 2 Accent 5" w:uiPriority="68"/>
-    <w:lsdException w:name="Medium Grid 3 Accent 5" w:uiPriority="69"/>
-    <w:lsdException w:name="Dark List Accent 5" w:uiPriority="70"/>
-    <w:lsdException w:name="Colorful Shading Accent 5" w:uiPriority="71"/>
-    <w:lsdException w:name="Colorful List Accent 5" w:uiPriority="72"/>
-    <w:lsdException w:name="Colorful Grid Accent 5" w:uiPriority="73"/>
-    <w:lsdException w:name="Light Shading Accent 6" w:uiPriority="60"/>
-    <w:lsdException w:name="Light List Accent 6" w:uiPriority="61"/>
-    <w:lsdException w:name="Light Grid Accent 6" w:uiPriority="62"/>
-    <w:lsdException w:name="Medium Shading 1 Accent 6" w:uiPriority="63"/>
-    <w:lsdException w:name="Medium Shading 2 Accent 6" w:uiPriority="64"/>
-    <w:lsdException w:name="Medium List 1 Accent 6" w:uiPriority="65"/>
-    <w:lsdException w:name="Medium List 2 Accent 6" w:uiPriority="66"/>
-    <w:lsdException w:name="Medium Grid 1 Accent 6" w:uiPriority="67"/>
-    <w:lsdException w:name="Medium Grid 2 Accent 6" w:uiPriority="68"/>
-    <w:lsdException w:name="Medium Grid 3 Accent 6" w:uiPriority="69"/>
-    <w:lsdException w:name="Dark List Accent 6" w:uiPriority="70"/>
-    <w:lsdException w:name="Colorful Shading Accent 6" w:uiPriority="71"/>
-    <w:lsdException w:name="Colorful List Accent 6" w:uiPriority="72"/>
-    <w:lsdException w:name="Colorful Grid Accent 6" w:uiPriority="73"/>
-    <w:lsdException w:name="Subtle Emphasis" w:uiPriority="19" w:qFormat="1"/>
-    <w:lsdException w:name="Intense Emphasis" w:uiPriority="21" w:qFormat="1"/>
-    <w:lsdException w:name="Subtle Reference" w:uiPriority="31" w:qFormat="1"/>
-    <w:lsdException w:name="Intense Reference" w:uiPriority="32" w:qFormat="1"/>
-    <w:lsdException w:name="Book Title" w:uiPriority="33" w:qFormat="1"/>
-    <w:lsdException w:name="Bibliography" w:semiHidden="1" w:uiPriority="37" w:unhideWhenUsed="1"/>
-    <w:lsdException w:name="TOC Heading" w:semiHidden="1" w:uiPriority="39" w:unhideWhenUsed="1" w:qFormat="1"/>
-    <w:lsdException w:name="Plain Table 1" w:uiPriority="41"/>
-    <w:lsdException w:name="Plain Table 2" w:uiPriority="42"/>
-    <w:lsdException w:name="Plain Table 3" w:uiPriority="43"/>
-    <w:lsdException w:name="Plain Table 4" w:uiPriority="44"/>
-    <w:lsdException w:name="Plain Table 5" w:uiPriority="45"/>
-    <w:lsdException w:name="Grid Table Light" w:uiPriority="40"/>
-    <w:lsdException w:name="Grid Table 1 Light" w:uiPriority="46"/>
-    <w:lsdException w:name="Grid Table 2" w:uiPriority="47"/>
-    <w:lsdException w:name="Grid Table 3" w:uiPriority="48"/>
-    <w:lsdException w:name="Grid Table 4" w:uiPriority="49"/>
-    <w:lsdException w:name="Grid Table 5 Dark" w:uiPriority="50"/>
-    <w:lsdException w:name="Grid Table 6 Colorful" w:uiPriority="51"/>
-    <w:lsdException w:name="Grid Table 7 Colorful" w:uiPriority="52"/>
-    <w:lsdException w:name="Grid Table 1 Light Accent 1" w:uiPriority="46"/>
-    <w:lsdException w:name="Grid Table 2 Accent 1" w:uiPriority="47"/>
-    <w:lsdException w:name="Grid Table 3 Accent 1" w:uiPriority="48"/>
-    <w:lsdException w:name="Grid Table 4 Accent 1" w:uiPriority="49"/>
-    <w:lsdException w:name="Grid Table 5 Dark Accent 1" w:uiPriority="50"/>
-    <w:lsdException w:name="Grid Table 6 Colorful Accent 1" w:uiPriority="51"/>
-    <w:lsdException w:name="Grid Table 7 Colorful Accent 1" w:uiPriority="52"/>
-    <w:lsdException w:name="Grid Table 1 Light Accent 2" w:uiPriority="46"/>
-    <w:lsdException w:name="Grid Table 2 Accent 2" w:uiPriority="47"/>
-    <w:lsdException w:name="Grid Table 3 Accent 2" w:uiPriority="48"/>
-    <w:lsdException w:name="Grid Table 4 Accent 2" w:uiPriority="49"/>
-    <w:lsdException w:name="Grid Table 5 Dark Accent 2" w:uiPriority="50"/>
-    <w:lsdException w:name="Grid Table 6 Colorful Accent 2" w:uiPriority="51"/>
-    <w:lsdException w:name="Grid Table 7 Colorful Accent 2" w:uiPriority="52"/>
-    <w:lsdException w:name="Grid Table 1 Light Accent 3" w:uiPriority="46"/>
-    <w:lsdException w:name="Grid Table 2 Accent 3" w:uiPriority="47"/>
-    <w:lsdException w:name="Grid Table 3 Accent 3" w:uiPriority="48"/>
-    <w:lsdException w:name="Grid Table 4 Accent 3" w:uiPriority="49"/>
-    <w:lsdException w:name="Grid Table 5 Dark Accent 3" w:uiPriority="50"/>
-    <w:lsdException w:name="Grid Table 6 Colorful Accent 3" w:uiPriority="51"/>
-    <w:lsdException w:name="Grid Table 7 Colorful Accent 3" w:uiPriority="52"/>
-    <w:lsdException w:name="Grid Table 1 Light Accent 4" w:uiPriority="46"/>
-    <w:lsdException w:name="Grid Table 2 Accent 4" w:uiPriority="47"/>
-    <w:lsdException w:name="Grid Table 3 Accent 4" w:uiPriority="48"/>
-    <w:lsdException w:name="Grid Table 4 Accent 4" w:uiPriority="49"/>
-    <w:lsdException w:name="Grid Table 5 Dark Accent 4" w:uiPriority="50"/>
-    <w:lsdException w:name="Grid Table 6 Colorful Accent 4" w:uiPriority="51"/>
-    <w:lsdException w:name="Grid Table 7 Colorful Accent 4" w:uiPriority="52"/>
-    <w:lsdException w:name="Grid Table 1 Light Accent 5" w:uiPriority="46"/>
-    <w:lsdException w:name="Grid Table 2 Accent 5" w:uiPriority="47"/>
-    <w:lsdException w:name="Grid Table 3 Accent 5" w:uiPriority="48"/>
-    <w:lsdException w:name="Grid Table 4 Accent 5" w:uiPriority="49"/>
-    <w:lsdException w:name="Grid Table 5 Dark Accent 5" w:uiPriority="50"/>
-    <w:lsdException w:name="Grid Table 6 Colorful Accent 5" w:uiPriority="51"/>
-    <w:lsdException w:name="Grid Table 7 Colorful Accent 5" w:uiPriority="52"/>
-    <w:lsdException w:name="Grid Table 1 Light Accent 6" w:uiPriority="46"/>
-    <w:lsdException w:name="Grid Table 2 Accent 6" w:uiPriority="47"/>
-    <w:lsdException w:name="Grid Table 3 Accent 6" w:uiPriority="48"/>
-    <w:lsdException w:name="Grid Table 4 Accent 6" w:uiPriority="49"/>
-    <w:lsdException w:name="Grid Table 5 Dark Accent 6" w:uiPriority="50"/>
-    <w:lsdException w:name="Grid Table 6 Colorful Accent 6" w:uiPriority="51"/>
-    <w:lsdException w:name="Grid Table 7 Colorful Accent 6" w:uiPriority="52"/>
-    <w:lsdException w:name="List Table 1 Light" w:uiPriority="46"/>
-    <w:lsdException w:name="List Table 2" w:uiPriority="47"/>
-    <w:lsdException w:name="List Table 3" w:uiPriority="48"/>
-    <w:lsdException w:name="List Table 4" w:uiPriority="49"/>
-    <w:lsdException w:name="List Table 5 Dark" w:uiPriority="50"/>
-    <w:lsdException w:name="List Table 6 Colorful" w:uiPriority="51"/>
-    <w:lsdException w:name="List Table 7 Colorful" w:uiPriority="52"/>
-    <w:lsdException w:name="List Table 1 Light Accent 1" w:uiPriority="46"/>
-    <w:lsdException w:name="List Table 2 Accent 1" w:uiPriority="47"/>
-    <w:lsdException w:name="List Table 3 Accent 1" w:uiPriority="48"/>
-    <w:lsdException w:name="List Table 4 Accent 1" w:uiPriority="49"/>
-    <w:lsdException w:name="List Table 5 Dark Accent 1" w:uiPriority="50"/>
-    <w:lsdException w:name="List Table 6 Colorful Accent 1" w:uiPriority="51"/>
-    <w:lsdException w:name="List Table 7 Colorful Accent 1" w:uiPriority="52"/>
-    <w:lsdException w:name="List Table 1 Light Accent 2" w:uiPriority="46"/>
-    <w:lsdException w:name="List Table 2 Accent 2" w:uiPriority="47"/>
-    <w:lsdException w:name="List Table 3 Accent 2" w:uiPriority="48"/>
-    <w:lsdException w:name="List Table 4 Accent 2" w:uiPriority="49"/>
-    <w:lsdException w:name="List Table 5 Dark Accent 2" w:uiPriority="50"/>
-    <w:lsdException w:name="List Table 6 Colorful Accent 2" w:uiPriority="51"/>
-    <w:lsdException w:name="List Table 7 Colorful Accent 2" w:uiPriority="52"/>
-    <w:lsdException w:name="List Table 1 Light Accent 3" w:uiPriority="46"/>
-    <w:lsdException w:name="List Table 2 Accent 3" w:uiPriority="47"/>
-    <w:lsdException w:name="List Table 3 Accent 3" w:uiPriority="48"/>
-    <w:lsdException w:name="List Table 4 Accent 3" w:uiPriority="49"/>
-    <w:lsdException w:name="List Table 5 Dark Accent 3" w:uiPriority="50"/>
-    <w:lsdException w:name="List Table 6 Colorful Accent 3" w:uiPriority="51"/>
-    <w:lsdException w:name="List Table 7 Colorful Accent 3" w:uiPriority="52"/>
-    <w:lsdException w:name="List Table 1 Light Accent 4" w:uiPriority="46"/>
-    <w:lsdException w:name="List Table 2 Accent 4" w:uiPriority="47"/>
-    <w:lsdException w:name="List Table 3 Accent 4" w:uiPriority="48"/>
-    <w:lsdException w:name="List Table 4 Accent 4" w:uiPriority="49"/>
-    <w:lsdException w:name="List Table 5 Dark Accent 4" w:uiPriority="50"/>
-    <w:lsdException w:name="List Table 6 Colorful Accent 4" w:uiPriority="51"/>
-    <w:lsdException w:name="List Table 7 Colorful Accent 4" w:uiPriority="52"/>
-    <w:lsdException w:name="List Table 1 Light Accent 5" w:uiPriority="46"/>
-    <w:lsdException w:name="List Table 2 Accent 5" w:uiPriority="47"/>
-    <w:lsdException w:name="List Table 3 Accent 5" w:uiPriority="48"/>
-    <w:lsdException w:name="List Table 4 Accent 5" w:uiPriority="49"/>
-    <w:lsdException w:name="List Table 5 Dark Accent 5" w:uiPriority="50"/>
-    <w:lsdException w:name="List Table 6 Colorful Accent 5" w:uiPriority="51"/>
-    <w:lsdException w:name="List Table 7 Colorful Accent 5" w:uiPriority="52"/>
-    <w:lsdException w:name="List Table 1 Light Accent 6" w:uiPriority="46"/>
-    <w:lsdException w:name="List Table 2 Accent 6" w:uiPriority="47"/>
-    <w:lsdException w:name="List Table 3 Accent 6" w:uiPriority="48"/>
-    <w:lsdException w:name="List Table 4 Accent 6" w:uiPriority="49"/>
-    <w:lsdException w:name="List Table 5 Dark Accent 6" w:uiPriority="50"/>
-    <w:lsdException w:name="List Table 6 Colorful Accent 6" w:uiPriority="51"/>
-    <w:lsdException w:name="List Table 7 Colorful Accent 6" w:uiPriority="52"/>
-  </w:latentStyles>
-  <w:style w:type="paragraph" w:default="1" w:styleId="Normal">
-    <w:name w:val="Normal"/>
-    <w:qFormat/>
-  </w:style>
-  <w:style w:type="character" w:default="1" w:styleId="DefaultParagraphFont">
-    <w:name w:val="Default Paragraph Font"/>
-    <w:uiPriority w:val="1"/>
-    <w:semiHidden/>
-    <w:unhideWhenUsed/>
-  </w:style>
-  <w:style w:type="table" w:default="1" w:styleId="TableNormal">
-    <w:name w:val="Normal Table"/>
-    <w:uiPriority w:val="99"/>
-    <w:semiHidden/>
-    <w:unhideWhenUsed/>
-    <w:tblPr>
-      <w:tblInd w:w="0" w:type="dxa"/>
-      <w:tblCellMar>
-        <w:top w:w="0" w:type="dxa"/>
-        <w:left w:w="108" w:type="dxa"/>
-        <w:bottom w:w="0" w:type="dxa"/>
-        <w:right w:w="108" w:type="dxa"/>
-      </w:tblCellMar>
-    </w:tblPr>
-  </w:style>
-  <w:style w:type="numbering" w:default="1" w:styleId="NoList">
-    <w:name w:val="No List"/>
-    <w:uiPriority w:val="99"/>
-    <w:semiHidden/>
-    <w:unhideWhenUsed/>
-  </w:style>
-  <w:style w:type="character" w:styleId="PlaceholderText">
-    <w:name w:val="Placeholder Text"/>
-    <w:basedOn w:val="DefaultParagraphFont"/>
-    <w:uiPriority w:val="99"/>
-    <w:semiHidden/>
-    <w:rsid w:val="0075582F"/>
-    <w:rPr>
-      <w:color w:val="808080"/>
-    </w:rPr>
-  </w:style>
-  <w:style w:type="paragraph" w:customStyle="1" w:styleId="8171B5C32FF84889A50AC7AB28F63847">
-    <w:name w:val="8171B5C32FF84889A50AC7AB28F63847"/>
-    <w:rsid w:val="0075582F"/>
-  </w:style>
-  <w:style w:type="paragraph" w:customStyle="1" w:styleId="9E9BC8F589164DFB84FF3A860ED7997C">
-    <w:name w:val="9E9BC8F589164DFB84FF3A860ED7997C"/>
-    <w:rsid w:val="0075582F"/>
-  </w:style>
-  <w:style w:type="paragraph" w:customStyle="1" w:styleId="1EF3C12AAB4845CFA5C09A021ED68382">
-    <w:name w:val="1EF3C12AAB4845CFA5C09A021ED68382"/>
-    <w:rsid w:val="0075582F"/>
-  </w:style>
-  <w:style w:type="paragraph" w:customStyle="1" w:styleId="A1C8C91602694CD38ECEB92E8A2FF1E0">
-    <w:name w:val="A1C8C91602694CD38ECEB92E8A2FF1E0"/>
-    <w:rsid w:val="0075582F"/>
-  </w:style>
-  <w:style w:type="paragraph" w:customStyle="1" w:styleId="C7E75FDFACC9422CB70902BE73E82145">
-    <w:name w:val="C7E75FDFACC9422CB70902BE73E82145"/>
-    <w:rsid w:val="0075582F"/>
-  </w:style>
-  <w:style w:type="paragraph" w:customStyle="1" w:styleId="570C16ED8A8443B78F676FBC123997E0">
-    <w:name w:val="570C16ED8A8443B78F676FBC123997E0"/>
-    <w:rsid w:val="0075582F"/>
-  </w:style>
-  <w:style w:type="paragraph" w:customStyle="1" w:styleId="B098D9B0EA9646268754A818A083EBAA">
-    <w:name w:val="B098D9B0EA9646268754A818A083EBAA"/>
-    <w:rsid w:val="0075582F"/>
-  </w:style>
-</w:styles>
-</file>
-
-<file path=word/glossary/webSettings.xml><?xml version="1.0" encoding="utf-8"?>
-<w:webSettings xmlns:mc="http://schemas.openxmlformats.org/markup-compatibility/2006" xmlns:r="http://schemas.openxmlformats.org/officeDocument/2006/relationships" xmlns:w="http://schemas.openxmlformats.org/wordprocessingml/2006/main" xmlns:w14="http://schemas.microsoft.com/office/word/2010/wordml" xmlns:w15="http://schemas.microsoft.com/office/word/2012/wordml" mc:Ignorable="w14 w15">
-  <w:optimizeForBrowser/>
-  <w:allowPNG/>
-</w:webSettings>
-</file>
-
 <file path=word/theme/theme1.xml><?xml version="1.0" encoding="utf-8"?>
 <a:theme xmlns:a="http://schemas.openxmlformats.org/drawingml/2006/main" name="Office Theme">
   <a:themeElements>
@@ -23484,7 +22712,7 @@
 </file>
 
 <file path=customXml/itemProps2.xml><?xml version="1.0" encoding="utf-8"?>
-<ds:datastoreItem xmlns:ds="http://schemas.openxmlformats.org/officeDocument/2006/customXml" ds:itemID="{98EBE3BF-3C32-40F2-9B36-5E5DAD5B42DA}">
+<ds:datastoreItem xmlns:ds="http://schemas.openxmlformats.org/officeDocument/2006/customXml" ds:itemID="{5AE9DAFC-FCD6-4889-A824-81F2FBAC6C12}">
   <ds:schemaRefs>
     <ds:schemaRef ds:uri="http://schemas.openxmlformats.org/officeDocument/2006/bibliography"/>
   </ds:schemaRefs>

</xml_diff>